<commit_message>
r and p values for model accuracy
</commit_message>
<xml_diff>
--- a/Workflow_Submission.docx
+++ b/Workflow_Submission.docx
@@ -910,320 +910,426 @@
           <w:rPr>
             <w:rStyle w:val="InternetLink"/>
           </w:rPr>
-          <w:t>Figure 7</w:t>
+          <w:t>Figure 7B</w:t>
         </w:r>
+      </w:hyperlink>
+    </w:p>
+    <w:p>
+      <w:pPr>
+        <w:rPr>
+          <w:color w:val="4F81BD" w:themeColor="accent1"/>
+        </w:rPr>
+      </w:pPr>
+      <w:r>
+        <w:rPr>
+          <w:rStyle w:val="InternetLink"/>
+        </w:rPr>
+        <w:br w:type="page"/>
+      </w:r>
+    </w:p>
+    <w:p>
+      <w:pPr>
+        <w:pStyle w:val="Heading1"/>
+        <w:spacing w:before="0"/>
+      </w:pPr>
+      <w:bookmarkStart w:id="2" w:name="environment-setup"/>
+      <w:r>
+        <w:lastRenderedPageBreak/>
+        <w:t>Environment Setup</w:t>
+      </w:r>
+      <w:bookmarkEnd w:id="2"/>
+    </w:p>
+    <w:p>
+      <w:pPr>
+        <w:pStyle w:val="Heading2"/>
+        <w:spacing w:before="0"/>
+      </w:pPr>
+      <w:bookmarkStart w:id="3" w:name="build-and-activate-conda-environment"/>
+    </w:p>
+    <w:p>
+      <w:pPr>
+        <w:pStyle w:val="Heading2"/>
+        <w:spacing w:before="0"/>
+      </w:pPr>
+      <w:r>
+        <w:t>Dat</w:t>
+      </w:r>
+      <w:r>
+        <w:t>a and Scripts</w:t>
+      </w:r>
+    </w:p>
+    <w:p>
+      <w:pPr>
+        <w:pStyle w:val="BodyText"/>
+      </w:pPr>
+      <w:r>
+        <w:t xml:space="preserve">Original and processed data, results, figures, and scripts can be downloaded from </w:t>
+      </w:r>
+      <w:hyperlink r:id="rId52" w:history="1">
         <w:r>
           <w:rPr>
-            <w:rStyle w:val="InternetLink"/>
+            <w:rStyle w:val="Hyperlink"/>
           </w:rPr>
-          <w:t>B</w:t>
+          <w:t>https://nih.box.com/s/w2tubby2kz31ssesxna90o625qudz1gd</w:t>
         </w:r>
       </w:hyperlink>
-    </w:p>
-    <w:p>
-      <w:pPr>
-        <w:rPr>
-          <w:color w:val="4F81BD" w:themeColor="accent1"/>
-        </w:rPr>
-      </w:pPr>
-      <w:r>
-        <w:rPr>
-          <w:rStyle w:val="InternetLink"/>
-        </w:rPr>
-        <w:br w:type="page"/>
-      </w:r>
-    </w:p>
-    <w:p>
-      <w:pPr>
-        <w:pStyle w:val="Heading1"/>
-        <w:spacing w:before="0"/>
-      </w:pPr>
-      <w:bookmarkStart w:id="2" w:name="environment-setup"/>
-      <w:r>
-        <w:lastRenderedPageBreak/>
-        <w:t>E</w:t>
-      </w:r>
-      <w:r>
-        <w:t>nvironment Setup</w:t>
-      </w:r>
-      <w:bookmarkEnd w:id="2"/>
+      <w:r>
+        <w:t xml:space="preserve"> </w:t>
+      </w:r>
+    </w:p>
+    <w:p>
+      <w:pPr>
+        <w:pStyle w:val="BodyText"/>
+      </w:pPr>
     </w:p>
     <w:p>
       <w:pPr>
         <w:pStyle w:val="Heading2"/>
         <w:spacing w:before="0"/>
       </w:pPr>
-      <w:bookmarkStart w:id="3" w:name="build-and-activate-conda-environment"/>
+      <w:r>
+        <w:t xml:space="preserve">Build and Activate </w:t>
+      </w:r>
+      <w:proofErr w:type="spellStart"/>
+      <w:r>
+        <w:t>Conda</w:t>
+      </w:r>
+      <w:proofErr w:type="spellEnd"/>
+      <w:r>
+        <w:t xml:space="preserve"> Environment</w:t>
+      </w:r>
+      <w:bookmarkEnd w:id="3"/>
+    </w:p>
+    <w:p>
+      <w:pPr>
+        <w:pStyle w:val="SourceCode"/>
+        <w:rPr>
+          <w:rStyle w:val="VerbatimChar"/>
+        </w:rPr>
+      </w:pPr>
+    </w:p>
+    <w:p>
+      <w:pPr>
+        <w:pStyle w:val="SourceCode"/>
+        <w:rPr>
+          <w:rStyle w:val="VerbatimChar"/>
+          <w:szCs w:val="22"/>
+        </w:rPr>
+      </w:pPr>
+      <w:proofErr w:type="spellStart"/>
+      <w:r>
+        <w:rPr>
+          <w:rStyle w:val="VerbatimChar"/>
+          <w:szCs w:val="22"/>
+        </w:rPr>
+        <w:t>conda</w:t>
+      </w:r>
+      <w:proofErr w:type="spellEnd"/>
+      <w:r>
+        <w:rPr>
+          <w:rStyle w:val="VerbatimChar"/>
+          <w:szCs w:val="22"/>
+        </w:rPr>
+        <w:t xml:space="preserve"> env create --file=</w:t>
+      </w:r>
+      <w:proofErr w:type="spellStart"/>
+      <w:proofErr w:type="gramStart"/>
+      <w:r>
+        <w:rPr>
+          <w:rStyle w:val="VerbatimChar"/>
+          <w:szCs w:val="22"/>
+        </w:rPr>
+        <w:t>env.yaml</w:t>
+      </w:r>
+      <w:proofErr w:type="spellEnd"/>
+      <w:proofErr w:type="gramEnd"/>
+      <w:r>
+        <w:rPr>
+          <w:sz w:val="22"/>
+          <w:szCs w:val="22"/>
+        </w:rPr>
+        <w:br/>
+      </w:r>
+      <w:proofErr w:type="spellStart"/>
+      <w:r>
+        <w:rPr>
+          <w:rStyle w:val="VerbatimChar"/>
+          <w:szCs w:val="22"/>
+        </w:rPr>
+        <w:t>conda</w:t>
+      </w:r>
+      <w:proofErr w:type="spellEnd"/>
+      <w:r>
+        <w:rPr>
+          <w:rStyle w:val="VerbatimChar"/>
+          <w:szCs w:val="22"/>
+        </w:rPr>
+        <w:t xml:space="preserve"> activate h5n1</w:t>
+      </w:r>
+      <w:r>
+        <w:rPr>
+          <w:sz w:val="22"/>
+          <w:szCs w:val="22"/>
+        </w:rPr>
+        <w:br/>
+      </w:r>
+      <w:r>
+        <w:rPr>
+          <w:sz w:val="22"/>
+          <w:szCs w:val="22"/>
+        </w:rPr>
+        <w:br/>
+      </w:r>
+      <w:r>
+        <w:rPr>
+          <w:rStyle w:val="VerbatimChar"/>
+          <w:szCs w:val="22"/>
+        </w:rPr>
+        <w:t xml:space="preserve"># Install </w:t>
+      </w:r>
+      <w:proofErr w:type="spellStart"/>
+      <w:r>
+        <w:rPr>
+          <w:rStyle w:val="VerbatimChar"/>
+          <w:szCs w:val="22"/>
+        </w:rPr>
+        <w:t>eNetXlporer</w:t>
+      </w:r>
+      <w:proofErr w:type="spellEnd"/>
+      <w:r>
+        <w:rPr>
+          <w:rStyle w:val="VerbatimChar"/>
+          <w:szCs w:val="22"/>
+        </w:rPr>
+        <w:t xml:space="preserve"> through </w:t>
+      </w:r>
+      <w:proofErr w:type="spellStart"/>
+      <w:r>
+        <w:rPr>
+          <w:rStyle w:val="VerbatimChar"/>
+          <w:szCs w:val="22"/>
+        </w:rPr>
+        <w:t>install.packages</w:t>
+      </w:r>
+      <w:proofErr w:type="spellEnd"/>
+      <w:r>
+        <w:rPr>
+          <w:rStyle w:val="VerbatimChar"/>
+          <w:szCs w:val="22"/>
+        </w:rPr>
+        <w:t>()</w:t>
+      </w:r>
+      <w:r>
+        <w:rPr>
+          <w:sz w:val="22"/>
+          <w:szCs w:val="22"/>
+        </w:rPr>
+        <w:br/>
+      </w:r>
+      <w:proofErr w:type="spellStart"/>
+      <w:r>
+        <w:rPr>
+          <w:rStyle w:val="VerbatimChar"/>
+          <w:szCs w:val="22"/>
+        </w:rPr>
+        <w:t>install.packages</w:t>
+      </w:r>
+      <w:proofErr w:type="spellEnd"/>
+      <w:r>
+        <w:rPr>
+          <w:rStyle w:val="VerbatimChar"/>
+          <w:szCs w:val="22"/>
+        </w:rPr>
+        <w:t>("</w:t>
+      </w:r>
+      <w:proofErr w:type="spellStart"/>
+      <w:r>
+        <w:rPr>
+          <w:rStyle w:val="VerbatimChar"/>
+          <w:szCs w:val="22"/>
+        </w:rPr>
+        <w:t>eNetXplorer</w:t>
+      </w:r>
+      <w:proofErr w:type="spellEnd"/>
+      <w:r>
+        <w:rPr>
+          <w:rStyle w:val="VerbatimChar"/>
+          <w:szCs w:val="22"/>
+        </w:rPr>
+        <w:t>")</w:t>
+      </w:r>
+    </w:p>
+    <w:p>
+      <w:pPr>
+        <w:pStyle w:val="SourceCode"/>
+        <w:rPr>
+          <w:sz w:val="22"/>
+          <w:szCs w:val="22"/>
+        </w:rPr>
+      </w:pPr>
+    </w:p>
+    <w:p>
+      <w:pPr>
+        <w:pStyle w:val="FirstParagraph"/>
+        <w:spacing w:before="0" w:after="0"/>
+        <w:rPr>
+          <w:rStyle w:val="NormalTok"/>
+          <w:szCs w:val="22"/>
+        </w:rPr>
+      </w:pPr>
+      <w:r>
+        <w:rPr>
+          <w:sz w:val="22"/>
+          <w:szCs w:val="22"/>
+        </w:rPr>
+        <w:t>Most of the scripts initialize the environment at the very beginning however, if not then run:</w:t>
+      </w:r>
+      <w:r>
+        <w:rPr>
+          <w:sz w:val="22"/>
+          <w:szCs w:val="22"/>
+        </w:rPr>
+        <w:br/>
+      </w:r>
+      <w:r>
+        <w:rPr>
+          <w:rStyle w:val="KeywordTok"/>
+          <w:szCs w:val="22"/>
+        </w:rPr>
+        <w:t>source</w:t>
+      </w:r>
+      <w:r>
+        <w:rPr>
+          <w:rStyle w:val="NormalTok"/>
+          <w:szCs w:val="22"/>
+        </w:rPr>
+        <w:t>(</w:t>
+      </w:r>
+      <w:r>
+        <w:rPr>
+          <w:rStyle w:val="StringTok"/>
+          <w:szCs w:val="22"/>
+        </w:rPr>
+        <w:t>"SCRIPTS/0_</w:t>
+      </w:r>
+      <w:proofErr w:type="gramStart"/>
+      <w:r>
+        <w:rPr>
+          <w:rStyle w:val="StringTok"/>
+          <w:szCs w:val="22"/>
+        </w:rPr>
+        <w:t>initialize.r</w:t>
+      </w:r>
+      <w:proofErr w:type="gramEnd"/>
+      <w:r>
+        <w:rPr>
+          <w:rStyle w:val="StringTok"/>
+          <w:szCs w:val="22"/>
+        </w:rPr>
+        <w:t>"</w:t>
+      </w:r>
+      <w:r>
+        <w:rPr>
+          <w:rStyle w:val="NormalTok"/>
+          <w:szCs w:val="22"/>
+        </w:rPr>
+        <w:t>)</w:t>
+      </w:r>
+    </w:p>
+    <w:p>
+      <w:pPr>
+        <w:pStyle w:val="BodyText"/>
+        <w:spacing w:before="0" w:after="0"/>
+        <w:rPr>
+          <w:sz w:val="22"/>
+          <w:szCs w:val="22"/>
+        </w:rPr>
+      </w:pPr>
+    </w:p>
+    <w:p>
+      <w:pPr>
+        <w:pStyle w:val="BodyText"/>
+        <w:spacing w:before="0" w:after="0"/>
+        <w:rPr>
+          <w:sz w:val="22"/>
+          <w:szCs w:val="22"/>
+        </w:rPr>
+      </w:pPr>
+      <w:r>
+        <w:rPr>
+          <w:sz w:val="22"/>
+          <w:szCs w:val="22"/>
+        </w:rPr>
+        <w:t>To run a script using singularity container:</w:t>
+      </w:r>
+    </w:p>
+    <w:p>
+      <w:pPr>
+        <w:pStyle w:val="SourceCode"/>
+        <w:rPr>
+          <w:rStyle w:val="VerbatimChar"/>
+          <w:szCs w:val="22"/>
+        </w:rPr>
+      </w:pPr>
+      <w:r>
+        <w:rPr>
+          <w:rStyle w:val="VerbatimChar"/>
+          <w:szCs w:val="22"/>
+        </w:rPr>
+        <w:t xml:space="preserve">$ </w:t>
+      </w:r>
+      <w:proofErr w:type="spellStart"/>
+      <w:r>
+        <w:rPr>
+          <w:rStyle w:val="VerbatimChar"/>
+          <w:szCs w:val="22"/>
+        </w:rPr>
+        <w:t>Rscript</w:t>
+      </w:r>
+      <w:proofErr w:type="spellEnd"/>
+      <w:r>
+        <w:rPr>
+          <w:rStyle w:val="VerbatimChar"/>
+          <w:szCs w:val="22"/>
+        </w:rPr>
+        <w:t xml:space="preserve"> </w:t>
+      </w:r>
+      <w:r>
+        <w:rPr>
+          <w:rStyle w:val="VerbatimChar"/>
+          <w:szCs w:val="22"/>
+        </w:rPr>
+        <w:t>--</w:t>
+      </w:r>
+      <w:r>
+        <w:rPr>
+          <w:rStyle w:val="VerbatimChar"/>
+          <w:szCs w:val="22"/>
+        </w:rPr>
+        <w:t>vanilla &lt;script path&gt;</w:t>
+      </w:r>
+    </w:p>
+    <w:p>
+      <w:pPr>
+        <w:pStyle w:val="BodyText"/>
+        <w:spacing w:before="0" w:after="0"/>
+      </w:pPr>
     </w:p>
     <w:p>
       <w:pPr>
         <w:pStyle w:val="Heading2"/>
         <w:spacing w:before="0"/>
       </w:pPr>
-      <w:r>
-        <w:t xml:space="preserve">Build and Activate </w:t>
-      </w:r>
-      <w:proofErr w:type="spellStart"/>
-      <w:r>
-        <w:t>Conda</w:t>
-      </w:r>
-      <w:proofErr w:type="spellEnd"/>
-      <w:r>
-        <w:t xml:space="preserve"> Environment</w:t>
-      </w:r>
-      <w:bookmarkEnd w:id="3"/>
-    </w:p>
-    <w:p>
-      <w:pPr>
-        <w:pStyle w:val="SourceCode"/>
-        <w:rPr>
-          <w:rStyle w:val="VerbatimChar"/>
-        </w:rPr>
-      </w:pPr>
-    </w:p>
-    <w:p>
-      <w:pPr>
-        <w:pStyle w:val="SourceCode"/>
-        <w:rPr>
-          <w:rStyle w:val="VerbatimChar"/>
-          <w:szCs w:val="22"/>
-        </w:rPr>
-      </w:pPr>
-      <w:proofErr w:type="spellStart"/>
-      <w:r>
-        <w:rPr>
-          <w:rStyle w:val="VerbatimChar"/>
-          <w:szCs w:val="22"/>
-        </w:rPr>
-        <w:t>conda</w:t>
-      </w:r>
-      <w:proofErr w:type="spellEnd"/>
-      <w:r>
-        <w:rPr>
-          <w:rStyle w:val="VerbatimChar"/>
-          <w:szCs w:val="22"/>
-        </w:rPr>
-        <w:t xml:space="preserve"> env create --file=</w:t>
-      </w:r>
-      <w:proofErr w:type="spellStart"/>
-      <w:proofErr w:type="gramStart"/>
-      <w:r>
-        <w:rPr>
-          <w:rStyle w:val="VerbatimChar"/>
-          <w:szCs w:val="22"/>
-        </w:rPr>
-        <w:t>env.yaml</w:t>
-      </w:r>
-      <w:proofErr w:type="spellEnd"/>
-      <w:proofErr w:type="gramEnd"/>
-      <w:r>
-        <w:rPr>
-          <w:sz w:val="22"/>
-          <w:szCs w:val="22"/>
-        </w:rPr>
-        <w:br/>
-      </w:r>
-      <w:proofErr w:type="spellStart"/>
-      <w:r>
-        <w:rPr>
-          <w:rStyle w:val="VerbatimChar"/>
-          <w:szCs w:val="22"/>
-        </w:rPr>
-        <w:t>conda</w:t>
-      </w:r>
-      <w:proofErr w:type="spellEnd"/>
-      <w:r>
-        <w:rPr>
-          <w:rStyle w:val="VerbatimChar"/>
-          <w:szCs w:val="22"/>
-        </w:rPr>
-        <w:t xml:space="preserve"> activate h5n1</w:t>
-      </w:r>
-      <w:r>
-        <w:rPr>
-          <w:sz w:val="22"/>
-          <w:szCs w:val="22"/>
-        </w:rPr>
-        <w:br/>
-      </w:r>
-      <w:r>
-        <w:rPr>
-          <w:sz w:val="22"/>
-          <w:szCs w:val="22"/>
-        </w:rPr>
-        <w:br/>
-      </w:r>
-      <w:r>
-        <w:rPr>
-          <w:rStyle w:val="VerbatimChar"/>
-          <w:szCs w:val="22"/>
-        </w:rPr>
-        <w:t xml:space="preserve"># </w:t>
-      </w:r>
-      <w:r>
-        <w:rPr>
-          <w:rStyle w:val="VerbatimChar"/>
-          <w:szCs w:val="22"/>
-        </w:rPr>
-        <w:t xml:space="preserve">Install </w:t>
-      </w:r>
-      <w:proofErr w:type="spellStart"/>
-      <w:r>
-        <w:rPr>
-          <w:rStyle w:val="VerbatimChar"/>
-          <w:szCs w:val="22"/>
-        </w:rPr>
-        <w:t>eNetXlporer</w:t>
-      </w:r>
-      <w:proofErr w:type="spellEnd"/>
-      <w:r>
-        <w:rPr>
-          <w:rStyle w:val="VerbatimChar"/>
-          <w:szCs w:val="22"/>
-        </w:rPr>
-        <w:t xml:space="preserve"> through </w:t>
-      </w:r>
-      <w:proofErr w:type="spellStart"/>
-      <w:r>
-        <w:rPr>
-          <w:rStyle w:val="VerbatimChar"/>
-          <w:szCs w:val="22"/>
-        </w:rPr>
-        <w:t>install.packages</w:t>
-      </w:r>
-      <w:proofErr w:type="spellEnd"/>
-      <w:r>
-        <w:rPr>
-          <w:rStyle w:val="VerbatimChar"/>
-          <w:szCs w:val="22"/>
-        </w:rPr>
-        <w:t>()</w:t>
-      </w:r>
-      <w:r>
-        <w:rPr>
-          <w:sz w:val="22"/>
-          <w:szCs w:val="22"/>
-        </w:rPr>
-        <w:br/>
-      </w:r>
-      <w:proofErr w:type="spellStart"/>
-      <w:r>
-        <w:rPr>
-          <w:rStyle w:val="VerbatimChar"/>
-          <w:szCs w:val="22"/>
-        </w:rPr>
-        <w:t>install.packages</w:t>
-      </w:r>
-      <w:proofErr w:type="spellEnd"/>
-      <w:r>
-        <w:rPr>
-          <w:rStyle w:val="VerbatimChar"/>
-          <w:szCs w:val="22"/>
-        </w:rPr>
-        <w:t>("</w:t>
-      </w:r>
-      <w:proofErr w:type="spellStart"/>
-      <w:r>
-        <w:rPr>
-          <w:rStyle w:val="VerbatimChar"/>
-          <w:szCs w:val="22"/>
-        </w:rPr>
-        <w:t>eNetXplorer</w:t>
-      </w:r>
-      <w:proofErr w:type="spellEnd"/>
-      <w:r>
-        <w:rPr>
-          <w:rStyle w:val="VerbatimChar"/>
-          <w:szCs w:val="22"/>
-        </w:rPr>
-        <w:t>")</w:t>
-      </w:r>
-    </w:p>
-    <w:p>
-      <w:pPr>
-        <w:pStyle w:val="SourceCode"/>
-        <w:rPr>
-          <w:sz w:val="22"/>
-          <w:szCs w:val="22"/>
-        </w:rPr>
-      </w:pPr>
-    </w:p>
-    <w:p>
-      <w:pPr>
-        <w:pStyle w:val="FirstParagraph"/>
-        <w:spacing w:before="0" w:after="0"/>
-        <w:rPr>
-          <w:rStyle w:val="NormalTok"/>
-          <w:szCs w:val="22"/>
-        </w:rPr>
-      </w:pPr>
-      <w:r>
-        <w:rPr>
-          <w:sz w:val="22"/>
-          <w:szCs w:val="22"/>
-        </w:rPr>
-        <w:t>Most of the scripts initialize the environment at the very beginning however, if not then run:</w:t>
-      </w:r>
-      <w:r>
-        <w:rPr>
-          <w:sz w:val="22"/>
-          <w:szCs w:val="22"/>
-        </w:rPr>
-        <w:br/>
-      </w:r>
-      <w:r>
-        <w:rPr>
-          <w:rStyle w:val="KeywordTok"/>
-          <w:szCs w:val="22"/>
-        </w:rPr>
-        <w:t>source</w:t>
-      </w:r>
-      <w:r>
-        <w:rPr>
-          <w:rStyle w:val="NormalTok"/>
-          <w:szCs w:val="22"/>
-        </w:rPr>
-        <w:t>(</w:t>
-      </w:r>
-      <w:r>
-        <w:rPr>
-          <w:rStyle w:val="StringTok"/>
-          <w:szCs w:val="22"/>
-        </w:rPr>
-        <w:t>"SCRIPTS/0_</w:t>
-      </w:r>
-      <w:proofErr w:type="gramStart"/>
-      <w:r>
-        <w:rPr>
-          <w:rStyle w:val="StringTok"/>
-          <w:szCs w:val="22"/>
-        </w:rPr>
-        <w:t>initialize.r</w:t>
-      </w:r>
-      <w:proofErr w:type="gramEnd"/>
-      <w:r>
-        <w:rPr>
-          <w:rStyle w:val="StringTok"/>
-          <w:szCs w:val="22"/>
-        </w:rPr>
-        <w:t>"</w:t>
-      </w:r>
-      <w:r>
-        <w:rPr>
-          <w:rStyle w:val="NormalTok"/>
-          <w:szCs w:val="22"/>
-        </w:rPr>
-        <w:t>)</w:t>
-      </w:r>
+      <w:bookmarkStart w:id="4" w:name="yuris-singularity-container"/>
+      <w:r>
+        <w:t>Singularity container</w:t>
+      </w:r>
+      <w:bookmarkEnd w:id="4"/>
     </w:p>
     <w:p>
       <w:pPr>
         <w:pStyle w:val="BodyText"/>
         <w:spacing w:before="0" w:after="0"/>
-        <w:rPr>
-          <w:sz w:val="22"/>
-          <w:szCs w:val="22"/>
-        </w:rPr>
       </w:pPr>
     </w:p>
     <w:p>
@@ -1240,130 +1346,69 @@
           <w:sz w:val="22"/>
           <w:szCs w:val="22"/>
         </w:rPr>
-        <w:t>To run a script using singularity container:</w:t>
-      </w:r>
-    </w:p>
-    <w:p>
-      <w:pPr>
-        <w:pStyle w:val="SourceCode"/>
-        <w:rPr>
-          <w:rStyle w:val="VerbatimChar"/>
-          <w:szCs w:val="22"/>
-        </w:rPr>
-      </w:pPr>
-      <w:r>
-        <w:rPr>
-          <w:rStyle w:val="VerbatimChar"/>
-          <w:szCs w:val="22"/>
-        </w:rPr>
-        <w:t xml:space="preserve">$ </w:t>
-      </w:r>
-      <w:proofErr w:type="spellStart"/>
-      <w:r>
-        <w:rPr>
-          <w:rStyle w:val="VerbatimChar"/>
-          <w:szCs w:val="22"/>
-        </w:rPr>
-        <w:t>Rscript</w:t>
-      </w:r>
-      <w:proofErr w:type="spellEnd"/>
-      <w:r>
-        <w:rPr>
-          <w:rStyle w:val="VerbatimChar"/>
-          <w:szCs w:val="22"/>
-        </w:rPr>
-        <w:t xml:space="preserve"> </w:t>
-      </w:r>
-      <w:r>
-        <w:rPr>
-          <w:rStyle w:val="VerbatimChar"/>
-          <w:szCs w:val="22"/>
-        </w:rPr>
-        <w:t>--</w:t>
-      </w:r>
-      <w:r>
-        <w:rPr>
-          <w:rStyle w:val="VerbatimChar"/>
-          <w:szCs w:val="22"/>
-        </w:rPr>
-        <w:t>vanilla &lt;script path&gt;</w:t>
+        <w:t>Singularity container</w:t>
+      </w:r>
+      <w:r>
+        <w:rPr>
+          <w:sz w:val="22"/>
+          <w:szCs w:val="22"/>
+        </w:rPr>
+        <w:t xml:space="preserve"> with the R packages that were used for the analysis</w:t>
+      </w:r>
+      <w:r>
+        <w:rPr>
+          <w:sz w:val="22"/>
+          <w:szCs w:val="22"/>
+        </w:rPr>
+        <w:t xml:space="preserve"> are available in the data folder mentioned above however, it </w:t>
+      </w:r>
+      <w:r>
+        <w:rPr>
+          <w:sz w:val="22"/>
+          <w:szCs w:val="22"/>
+        </w:rPr>
+        <w:t>can</w:t>
+      </w:r>
+      <w:r>
+        <w:rPr>
+          <w:sz w:val="22"/>
+          <w:szCs w:val="22"/>
+        </w:rPr>
+        <w:t xml:space="preserve"> also</w:t>
+      </w:r>
+      <w:r>
+        <w:rPr>
+          <w:sz w:val="22"/>
+          <w:szCs w:val="22"/>
+        </w:rPr>
+        <w:t xml:space="preserve"> be downloaded from</w:t>
+      </w:r>
+      <w:r>
+        <w:rPr>
+          <w:sz w:val="22"/>
+          <w:szCs w:val="22"/>
+        </w:rPr>
+        <w:t>:</w:t>
       </w:r>
     </w:p>
     <w:p>
       <w:pPr>
         <w:pStyle w:val="BodyText"/>
         <w:spacing w:before="0" w:after="0"/>
-      </w:pPr>
-    </w:p>
-    <w:p>
-      <w:pPr>
-        <w:pStyle w:val="Heading2"/>
-        <w:spacing w:before="0"/>
-      </w:pPr>
-      <w:bookmarkStart w:id="4" w:name="yuris-singularity-container"/>
-      <w:r>
-        <w:t>S</w:t>
-      </w:r>
-      <w:r>
-        <w:t>ingularity container</w:t>
-      </w:r>
-      <w:bookmarkEnd w:id="4"/>
-    </w:p>
-    <w:p>
-      <w:pPr>
-        <w:pStyle w:val="BodyText"/>
-        <w:spacing w:before="0" w:after="0"/>
-      </w:pPr>
-    </w:p>
-    <w:p>
-      <w:pPr>
-        <w:pStyle w:val="BodyText"/>
-        <w:spacing w:before="0" w:after="0"/>
-        <w:rPr>
-          <w:sz w:val="22"/>
-          <w:szCs w:val="22"/>
-        </w:rPr>
-      </w:pPr>
-      <w:r>
-        <w:rPr>
-          <w:sz w:val="22"/>
-          <w:szCs w:val="22"/>
-        </w:rPr>
-        <w:t>Singularity container</w:t>
-      </w:r>
-      <w:r>
-        <w:rPr>
-          <w:sz w:val="22"/>
-          <w:szCs w:val="22"/>
-        </w:rPr>
-        <w:t xml:space="preserve"> with the R packages that were used for the analysis can be downloaded from</w:t>
-      </w:r>
-      <w:r>
-        <w:rPr>
-          <w:sz w:val="22"/>
-          <w:szCs w:val="22"/>
-        </w:rPr>
-        <w:t>:</w:t>
-      </w:r>
-    </w:p>
-    <w:p>
-      <w:pPr>
-        <w:pStyle w:val="BodyText"/>
-        <w:spacing w:before="0" w:after="0"/>
-        <w:rPr>
-          <w:sz w:val="22"/>
-          <w:szCs w:val="22"/>
-        </w:rPr>
-      </w:pPr>
-    </w:p>
-    <w:p>
-      <w:pPr>
-        <w:rPr>
-          <w:sz w:val="22"/>
-          <w:szCs w:val="22"/>
-        </w:rPr>
-      </w:pPr>
-      <w:hyperlink r:id="rId52" w:history="1">
+        <w:rPr>
+          <w:sz w:val="22"/>
+          <w:szCs w:val="22"/>
+        </w:rPr>
+      </w:pPr>
+    </w:p>
+    <w:p>
+      <w:pPr>
+        <w:rPr>
+          <w:sz w:val="22"/>
+          <w:szCs w:val="22"/>
+        </w:rPr>
+      </w:pPr>
+      <w:hyperlink r:id="rId53" w:history="1">
         <w:r>
           <w:rPr>
             <w:color w:val="0000FF"/>
@@ -1428,15 +1473,7 @@
           <w:sz w:val="22"/>
           <w:szCs w:val="22"/>
         </w:rPr>
-        <w:t>$ singularity pull library://rohitfarmer/default/h5n1_workflow:sha256.240542df22ff14f6e49b58f43065e26b1d2d8a1103840d869f6034a5426eaeca</w:t>
-      </w:r>
-      <w:r>
-        <w:rPr>
-          <w:rFonts w:ascii="Consolas" w:hAnsi="Consolas" w:cs="Consolas"/>
-          <w:sz w:val="22"/>
-          <w:szCs w:val="22"/>
-        </w:rPr>
-        <w:t xml:space="preserve"> </w:t>
+        <w:t xml:space="preserve">$ singularity pull library://rohitfarmer/default/h5n1_workflow:sha256.240542df22ff14f6e49b58f43065e26b1d2d8a1103840d869f6034a5426eaeca </w:t>
       </w:r>
     </w:p>
     <w:p>
@@ -1577,7 +1614,7 @@
           <w:iCs/>
           <w:szCs w:val="22"/>
         </w:rPr>
-        <w:t xml:space="preserve"> Recipe file to build the singularity container </w:t>
+        <w:t xml:space="preserve"> Recipe file </w:t>
       </w:r>
       <w:r>
         <w:rPr>
@@ -1587,7 +1624,7 @@
           <w:iCs/>
           <w:szCs w:val="22"/>
         </w:rPr>
-        <w:t>is available at</w:t>
+        <w:t>that was used to build</w:t>
       </w:r>
       <w:r>
         <w:rPr>
@@ -1597,9 +1634,29 @@
           <w:iCs/>
           <w:szCs w:val="22"/>
         </w:rPr>
+        <w:t xml:space="preserve"> the singularity container </w:t>
+      </w:r>
+      <w:r>
+        <w:rPr>
+          <w:rStyle w:val="VerbatimChar"/>
+          <w:rFonts w:asciiTheme="minorHAnsi" w:hAnsiTheme="minorHAnsi"/>
+          <w:i/>
+          <w:iCs/>
+          <w:szCs w:val="22"/>
+        </w:rPr>
+        <w:t>is available at</w:t>
+      </w:r>
+      <w:r>
+        <w:rPr>
+          <w:rStyle w:val="VerbatimChar"/>
+          <w:rFonts w:asciiTheme="minorHAnsi" w:hAnsiTheme="minorHAnsi"/>
+          <w:i/>
+          <w:iCs/>
+          <w:szCs w:val="22"/>
+        </w:rPr>
         <w:t xml:space="preserve"> </w:t>
       </w:r>
-      <w:hyperlink r:id="rId53" w:history="1">
+      <w:hyperlink r:id="rId54" w:history="1">
         <w:r>
           <w:rPr>
             <w:rStyle w:val="Hyperlink"/>
@@ -1671,7 +1728,7 @@
           <w:iCs/>
           <w:szCs w:val="22"/>
         </w:rPr>
-        <w:t xml:space="preserve"> working directory</w:t>
+        <w:t xml:space="preserve"> </w:t>
       </w:r>
       <w:r>
         <w:rPr>
@@ -1681,7 +1738,7 @@
           <w:iCs/>
           <w:szCs w:val="22"/>
         </w:rPr>
-        <w:t>.</w:t>
+        <w:t xml:space="preserve">the </w:t>
       </w:r>
       <w:r>
         <w:rPr>
@@ -1691,7 +1748,7 @@
           <w:iCs/>
           <w:szCs w:val="22"/>
         </w:rPr>
-        <w:t xml:space="preserve"> Therefore, a</w:t>
+        <w:t>working directory</w:t>
       </w:r>
       <w:r>
         <w:rPr>
@@ -1701,9 +1758,8 @@
           <w:iCs/>
           <w:szCs w:val="22"/>
         </w:rPr>
-        <w:t xml:space="preserve">ll the scripts </w:t>
-      </w:r>
-      <w:proofErr w:type="gramStart"/>
+        <w:t>.</w:t>
+      </w:r>
       <w:r>
         <w:rPr>
           <w:rStyle w:val="VerbatimChar"/>
@@ -1712,9 +1768,8 @@
           <w:iCs/>
           <w:szCs w:val="22"/>
         </w:rPr>
-        <w:t>executes</w:t>
-      </w:r>
-      <w:proofErr w:type="gramEnd"/>
+        <w:t xml:space="preserve"> Therefore, a</w:t>
+      </w:r>
       <w:r>
         <w:rPr>
           <w:rStyle w:val="VerbatimChar"/>
@@ -1723,7 +1778,49 @@
           <w:iCs/>
           <w:szCs w:val="22"/>
         </w:rPr>
-        <w:t xml:space="preserve"> relative to the project folder. </w:t>
+        <w:t xml:space="preserve">ll the scripts </w:t>
+      </w:r>
+      <w:proofErr w:type="gramStart"/>
+      <w:r>
+        <w:rPr>
+          <w:rStyle w:val="VerbatimChar"/>
+          <w:rFonts w:asciiTheme="minorHAnsi" w:hAnsiTheme="minorHAnsi"/>
+          <w:i/>
+          <w:iCs/>
+          <w:szCs w:val="22"/>
+        </w:rPr>
+        <w:t>executes</w:t>
+      </w:r>
+      <w:proofErr w:type="gramEnd"/>
+      <w:r>
+        <w:rPr>
+          <w:rStyle w:val="VerbatimChar"/>
+          <w:rFonts w:asciiTheme="minorHAnsi" w:hAnsiTheme="minorHAnsi"/>
+          <w:i/>
+          <w:iCs/>
+          <w:szCs w:val="22"/>
+        </w:rPr>
+        <w:t xml:space="preserve"> relative to the project folder</w:t>
+      </w:r>
+      <w:r>
+        <w:rPr>
+          <w:rStyle w:val="VerbatimChar"/>
+          <w:rFonts w:asciiTheme="minorHAnsi" w:hAnsiTheme="minorHAnsi"/>
+          <w:i/>
+          <w:iCs/>
+          <w:szCs w:val="22"/>
+        </w:rPr>
+        <w:t xml:space="preserve"> path</w:t>
+      </w:r>
+      <w:r>
+        <w:rPr>
+          <w:rStyle w:val="VerbatimChar"/>
+          <w:rFonts w:asciiTheme="minorHAnsi" w:hAnsiTheme="minorHAnsi"/>
+          <w:i/>
+          <w:iCs/>
+          <w:szCs w:val="22"/>
+        </w:rPr>
+        <w:t xml:space="preserve">. </w:t>
       </w:r>
     </w:p>
     <w:p>
@@ -1738,10 +1835,8 @@
       </w:pPr>
       <w:bookmarkStart w:id="5" w:name="titers"/>
       <w:r>
-        <w:t>T</w:t>
-      </w:r>
-      <w:r>
-        <w:t>iters</w:t>
+        <w:lastRenderedPageBreak/>
+        <w:t>Titers</w:t>
       </w:r>
       <w:bookmarkEnd w:id="5"/>
     </w:p>
@@ -1785,10 +1880,7 @@
       </w:r>
       <w:proofErr w:type="spellEnd"/>
       <w:r>
-        <w:t xml:space="preserve"> that produce</w:t>
-      </w:r>
-      <w:r>
-        <w:t xml:space="preserve">s figure 1A </w:t>
+        <w:t xml:space="preserve"> that produces figure 1A </w:t>
       </w:r>
       <w:r>
         <w:rPr>
@@ -1835,7 +1927,6 @@
           <w:bCs/>
           <w:color w:val="000000" w:themeColor="text1"/>
         </w:rPr>
-        <w:lastRenderedPageBreak/>
         <w:t>Rscript</w:t>
       </w:r>
       <w:proofErr w:type="spellEnd"/>
@@ -1899,10 +1990,7 @@
       </w:pPr>
       <w:bookmarkStart w:id="8" w:name="supplemental-figure-1"/>
       <w:r>
-        <w:t>S</w:t>
-      </w:r>
-      <w:r>
-        <w:t>upplemental Figure 1</w:t>
+        <w:t>Supplemental Figure 1</w:t>
       </w:r>
       <w:bookmarkEnd w:id="8"/>
     </w:p>
@@ -2066,14 +2154,7 @@
           <w:rStyle w:val="StringTok"/>
           <w:color w:val="000000" w:themeColor="text1"/>
         </w:rPr>
-        <w:t>profile</w:t>
-      </w:r>
-      <w:r>
-        <w:rPr>
-          <w:rStyle w:val="StringTok"/>
-          <w:color w:val="000000" w:themeColor="text1"/>
-        </w:rPr>
-        <w:t>s.r</w:t>
+        <w:t>profiles.r</w:t>
       </w:r>
       <w:proofErr w:type="spellEnd"/>
       <w:proofErr w:type="gramEnd"/>
@@ -2131,14 +2212,7 @@
           <w:rStyle w:val="StringTok"/>
           <w:color w:val="000000" w:themeColor="text1"/>
         </w:rPr>
-        <w:t>SCRIP</w:t>
-      </w:r>
-      <w:r>
-        <w:rPr>
-          <w:rStyle w:val="StringTok"/>
-          <w:color w:val="000000" w:themeColor="text1"/>
-        </w:rPr>
-        <w:t>TS/titers/</w:t>
+        <w:t>SCRIPTS/titers/</w:t>
       </w:r>
       <w:proofErr w:type="spellStart"/>
       <w:r>
@@ -2193,10 +2267,7 @@
       </w:r>
       <w:proofErr w:type="gramStart"/>
       <w:r>
-        <w:t>C,</w:t>
-      </w:r>
-      <w:r>
-        <w:t>D</w:t>
+        <w:t>C,D</w:t>
       </w:r>
       <w:proofErr w:type="gramEnd"/>
       <w:r>
@@ -2296,14 +2367,7 @@
           <w:rStyle w:val="StringTok"/>
           <w:color w:val="000000" w:themeColor="text1"/>
         </w:rPr>
-        <w:t xml:space="preserve"> --vanilla</w:t>
-      </w:r>
-      <w:r>
-        <w:rPr>
-          <w:rStyle w:val="StringTok"/>
-          <w:color w:val="000000" w:themeColor="text1"/>
-        </w:rPr>
-        <w:t xml:space="preserve"> </w:t>
+        <w:t xml:space="preserve"> --vanilla </w:t>
       </w:r>
       <w:r>
         <w:rPr>
@@ -2318,14 +2382,7 @@
           <w:rStyle w:val="StringTok"/>
           <w:color w:val="000000" w:themeColor="text1"/>
         </w:rPr>
-        <w:t>Neutr</w:t>
-      </w:r>
-      <w:r>
-        <w:rPr>
-          <w:rStyle w:val="StringTok"/>
-          <w:color w:val="000000" w:themeColor="text1"/>
-        </w:rPr>
-        <w:t>ophils_figure.r</w:t>
+        <w:t>Neutrophils_figure.r</w:t>
       </w:r>
       <w:proofErr w:type="spellEnd"/>
     </w:p>
@@ -2381,14 +2438,7 @@
           <w:rStyle w:val="StringTok"/>
           <w:color w:val="000000" w:themeColor="text1"/>
         </w:rPr>
-        <w:t xml:space="preserve"> --vanilla</w:t>
-      </w:r>
-      <w:r>
-        <w:rPr>
-          <w:rStyle w:val="StringTok"/>
-          <w:color w:val="000000" w:themeColor="text1"/>
-        </w:rPr>
-        <w:t xml:space="preserve"> </w:t>
+        <w:t xml:space="preserve"> --vanilla </w:t>
       </w:r>
       <w:r>
         <w:rPr>
@@ -2461,14 +2511,7 @@
           <w:rStyle w:val="StringTok"/>
           <w:color w:val="000000" w:themeColor="text1"/>
         </w:rPr>
-        <w:t xml:space="preserve"> --vanilla</w:t>
-      </w:r>
-      <w:r>
-        <w:rPr>
-          <w:rStyle w:val="StringTok"/>
-          <w:color w:val="000000" w:themeColor="text1"/>
-        </w:rPr>
-        <w:t xml:space="preserve"> </w:t>
+        <w:t xml:space="preserve"> --vanilla </w:t>
       </w:r>
       <w:r>
         <w:rPr>
@@ -2523,22 +2566,29 @@
     </w:p>
     <w:p>
       <w:pPr>
+        <w:pStyle w:val="Heading2"/>
+      </w:pPr>
+      <w:r>
+        <w:t>Gene Expression PBMC data processing</w:t>
+      </w:r>
+      <w:bookmarkEnd w:id="12"/>
+      <w:r>
+        <w:t xml:space="preserve">. </w:t>
+      </w:r>
+      <w:r>
+        <w:t>First, the CEL files were processed with Power Tools RNA-sketch algorithm.</w:t>
+      </w:r>
+    </w:p>
+    <w:p>
+      <w:pPr>
+        <w:pStyle w:val="BodyText"/>
+      </w:pPr>
+      <w:bookmarkStart w:id="13" w:name="_GoBack"/>
+      <w:bookmarkEnd w:id="13"/>
+    </w:p>
+    <w:p>
+      <w:pPr>
         <w:pStyle w:val="SourceCode"/>
-      </w:pPr>
-      <w:r>
-        <w:t>Gene Expression PBMC data processing</w:t>
-      </w:r>
-      <w:bookmarkEnd w:id="12"/>
-      <w:r>
-        <w:t xml:space="preserve">. </w:t>
-      </w:r>
-      <w:r>
-        <w:t>First, the CEL files were processed with Power Tools RNA-sketch algorithm.</w:t>
-      </w:r>
-    </w:p>
-    <w:p>
-      <w:pPr>
-        <w:pStyle w:val="SourceCode"/>
         <w:rPr>
           <w:rStyle w:val="StringTok"/>
           <w:color w:val="000000" w:themeColor="text1"/>
@@ -2566,14 +2616,7 @@
           <w:rStyle w:val="StringTok"/>
           <w:color w:val="000000" w:themeColor="text1"/>
         </w:rPr>
-        <w:t>vanilla</w:t>
-      </w:r>
-      <w:r>
-        <w:rPr>
-          <w:rStyle w:val="StringTok"/>
-          <w:color w:val="000000" w:themeColor="text1"/>
-        </w:rPr>
-        <w:t xml:space="preserve">  </w:t>
+        <w:t xml:space="preserve">vanilla  </w:t>
       </w:r>
       <w:r>
         <w:rPr>
@@ -2604,14 +2647,7 @@
           <w:rStyle w:val="StringTok"/>
           <w:color w:val="000000" w:themeColor="text1"/>
         </w:rPr>
-        <w:t>apt.confi</w:t>
-      </w:r>
-      <w:r>
-        <w:rPr>
-          <w:rStyle w:val="StringTok"/>
-          <w:color w:val="000000" w:themeColor="text1"/>
-        </w:rPr>
-        <w:t>g.r</w:t>
+        <w:t>apt.config.r</w:t>
       </w:r>
       <w:proofErr w:type="spellEnd"/>
       <w:proofErr w:type="gramEnd"/>
@@ -2635,14 +2671,7 @@
           <w:rStyle w:val="StringTok"/>
           <w:color w:val="000000" w:themeColor="text1"/>
         </w:rPr>
-        <w:t xml:space="preserve"> --vanilla</w:t>
-      </w:r>
-      <w:r>
-        <w:rPr>
-          <w:rStyle w:val="StringTok"/>
-          <w:color w:val="000000" w:themeColor="text1"/>
-        </w:rPr>
-        <w:t xml:space="preserve"> </w:t>
+        <w:t xml:space="preserve"> --vanilla </w:t>
       </w:r>
       <w:r>
         <w:rPr>
@@ -2705,6 +2734,7 @@
           <w:i/>
           <w:iCs/>
         </w:rPr>
+        <w:lastRenderedPageBreak/>
         <w:t xml:space="preserve">Note: Power Tools are not included in the singularity container or in the </w:t>
       </w:r>
       <w:proofErr w:type="spellStart"/>
@@ -2729,7 +2759,7 @@
         <w:pStyle w:val="Heading2"/>
         <w:spacing w:before="0"/>
       </w:pPr>
-      <w:bookmarkStart w:id="13" w:name="create-expressionset-from-apt-output"/>
+      <w:bookmarkStart w:id="14" w:name="create-expressionset-from-apt-output"/>
     </w:p>
     <w:p>
       <w:pPr>
@@ -2747,7 +2777,7 @@
       <w:r>
         <w:t xml:space="preserve"> from APT output</w:t>
       </w:r>
-      <w:bookmarkEnd w:id="13"/>
+      <w:bookmarkEnd w:id="14"/>
     </w:p>
     <w:p>
       <w:pPr>
@@ -2897,7 +2927,7 @@
         <w:pStyle w:val="Heading2"/>
         <w:spacing w:before="0"/>
       </w:pPr>
-      <w:bookmarkStart w:id="14" w:name="probesets-to-genes-mapping"/>
+      <w:bookmarkStart w:id="15" w:name="probesets-to-genes-mapping"/>
     </w:p>
     <w:p>
       <w:pPr>
@@ -2912,14 +2942,14 @@
       <w:r>
         <w:t xml:space="preserve"> to genes mapping</w:t>
       </w:r>
-      <w:bookmarkEnd w:id="14"/>
+      <w:bookmarkEnd w:id="15"/>
     </w:p>
     <w:p>
       <w:pPr>
         <w:pStyle w:val="Heading3"/>
         <w:spacing w:before="0"/>
       </w:pPr>
-      <w:bookmarkStart w:id="15" w:name="convert-the-table-to-probeset-gene-mappi"/>
+      <w:bookmarkStart w:id="16" w:name="convert-the-table-to-probeset-gene-mappi"/>
     </w:p>
     <w:p>
       <w:pPr>
@@ -2937,7 +2967,7 @@
       <w:r>
         <w:t>-gene mapping</w:t>
       </w:r>
-      <w:bookmarkEnd w:id="15"/>
+      <w:bookmarkEnd w:id="16"/>
     </w:p>
     <w:p>
       <w:pPr>
@@ -2994,14 +3024,7 @@
           <w:rStyle w:val="StringTok"/>
           <w:color w:val="000000" w:themeColor="text1"/>
         </w:rPr>
-        <w:t>an</w:t>
-      </w:r>
-      <w:r>
-        <w:rPr>
-          <w:rStyle w:val="StringTok"/>
-          <w:color w:val="000000" w:themeColor="text1"/>
-        </w:rPr>
-        <w:t>notation.r</w:t>
+        <w:t>annotation.r</w:t>
       </w:r>
       <w:proofErr w:type="gramEnd"/>
     </w:p>
@@ -3010,7 +3033,7 @@
         <w:pStyle w:val="Heading3"/>
         <w:spacing w:before="0"/>
       </w:pPr>
-      <w:bookmarkStart w:id="16" w:name="select-the-best-probeset-for-a-gene"/>
+      <w:bookmarkStart w:id="17" w:name="select-the-best-probeset-for-a-gene"/>
     </w:p>
     <w:p>
       <w:pPr>
@@ -3028,7 +3051,7 @@
       <w:r>
         <w:t xml:space="preserve"> for a gene</w:t>
       </w:r>
-      <w:bookmarkEnd w:id="16"/>
+      <w:bookmarkEnd w:id="17"/>
     </w:p>
     <w:p>
       <w:pPr>
@@ -3131,18 +3154,18 @@
         <w:pStyle w:val="Heading2"/>
         <w:spacing w:before="0"/>
       </w:pPr>
-      <w:bookmarkStart w:id="17" w:name="data-post-processing"/>
+      <w:bookmarkStart w:id="18" w:name="data-post-processing"/>
       <w:r>
         <w:t>Data post processing</w:t>
       </w:r>
-      <w:bookmarkEnd w:id="17"/>
+      <w:bookmarkEnd w:id="18"/>
     </w:p>
     <w:p>
       <w:pPr>
         <w:pStyle w:val="Heading3"/>
         <w:spacing w:before="0"/>
       </w:pPr>
-      <w:bookmarkStart w:id="18" w:name="we-found-that-two-samples-were-switched."/>
+      <w:bookmarkStart w:id="19" w:name="we-found-that-two-samples-were-switched."/>
     </w:p>
     <w:p>
       <w:pPr>
@@ -3152,7 +3175,7 @@
       <w:r>
         <w:t>We found that two samples were switched. This is to correct it.</w:t>
       </w:r>
-      <w:bookmarkEnd w:id="18"/>
+      <w:bookmarkEnd w:id="19"/>
     </w:p>
     <w:p>
       <w:pPr>
@@ -3275,12 +3298,9 @@
         <w:pStyle w:val="Heading3"/>
         <w:spacing w:before="0"/>
       </w:pPr>
-      <w:bookmarkStart w:id="19" w:name="apply-different-filtering-to-samples-and"/>
-      <w:r>
-        <w:t>A</w:t>
-      </w:r>
-      <w:r>
-        <w:t xml:space="preserve">pply different filtering to samples and genes. The </w:t>
+      <w:bookmarkStart w:id="20" w:name="apply-different-filtering-to-samples-and"/>
+      <w:r>
+        <w:t xml:space="preserve">Apply different filtering to samples and genes. The </w:t>
       </w:r>
       <w:proofErr w:type="spellStart"/>
       <w:r>
@@ -3290,7 +3310,7 @@
       <w:r>
         <w:t xml:space="preserve"> mapped to genes.</w:t>
       </w:r>
-      <w:bookmarkEnd w:id="19"/>
+      <w:bookmarkEnd w:id="20"/>
     </w:p>
     <w:p>
       <w:pPr>
@@ -3612,14 +3632,7 @@
           <w:rStyle w:val="StringTok"/>
           <w:color w:val="000000" w:themeColor="text1"/>
         </w:rPr>
-        <w:t>samples.all_gen</w:t>
-      </w:r>
-      <w:r>
-        <w:rPr>
-          <w:rStyle w:val="StringTok"/>
-          <w:color w:val="000000" w:themeColor="text1"/>
-        </w:rPr>
-        <w:t>es.iqr</w:t>
+        <w:t>samples.all_genes.iqr</w:t>
       </w:r>
       <w:proofErr w:type="spellEnd"/>
       <w:r>
@@ -3644,7 +3657,7 @@
         <w:pStyle w:val="Heading3"/>
         <w:spacing w:before="0"/>
       </w:pPr>
-      <w:bookmarkStart w:id="20" w:name="calculate-fold-change-from-day-0"/>
+      <w:bookmarkStart w:id="21" w:name="calculate-fold-change-from-day-0"/>
     </w:p>
     <w:p>
       <w:pPr>
@@ -3654,7 +3667,7 @@
       <w:r>
         <w:t>Calculate fold change from day 0</w:t>
       </w:r>
-      <w:bookmarkEnd w:id="20"/>
+      <w:bookmarkEnd w:id="21"/>
     </w:p>
     <w:p>
       <w:pPr>
@@ -3735,7 +3748,7 @@
         <w:pStyle w:val="Heading2"/>
         <w:spacing w:before="0"/>
       </w:pPr>
-      <w:bookmarkStart w:id="21" w:name="profiles-clustering-with-diana"/>
+      <w:bookmarkStart w:id="22" w:name="profiles-clustering-with-diana"/>
     </w:p>
     <w:p>
       <w:pPr>
@@ -3745,7 +3758,7 @@
       <w:r>
         <w:t>Profiles clustering with DIANA</w:t>
       </w:r>
-      <w:bookmarkEnd w:id="21"/>
+      <w:bookmarkEnd w:id="22"/>
     </w:p>
     <w:p>
       <w:pPr>
@@ -3826,14 +3839,7 @@
           <w:rStyle w:val="StringTok"/>
           <w:color w:val="000000" w:themeColor="text1"/>
         </w:rPr>
-        <w:t>discovery</w:t>
-      </w:r>
-      <w:r>
-        <w:rPr>
-          <w:rStyle w:val="StringTok"/>
-          <w:color w:val="000000" w:themeColor="text1"/>
-        </w:rPr>
-        <w:t>.r</w:t>
+        <w:t>discovery.r</w:t>
       </w:r>
       <w:proofErr w:type="spellEnd"/>
       <w:proofErr w:type="gramEnd"/>
@@ -3852,11 +3858,11 @@
         <w:pStyle w:val="Heading2"/>
         <w:spacing w:before="0"/>
       </w:pPr>
-      <w:bookmarkStart w:id="22" w:name="cut-the-dendrogram-tree-at-different-lev"/>
+      <w:bookmarkStart w:id="23" w:name="cut-the-dendrogram-tree-at-different-lev"/>
       <w:r>
         <w:t>Cut the dendrogram tree at different levels and detect stable clusters</w:t>
       </w:r>
-      <w:bookmarkEnd w:id="22"/>
+      <w:bookmarkEnd w:id="23"/>
     </w:p>
     <w:p>
       <w:pPr>
@@ -3947,7 +3953,7 @@
         <w:pStyle w:val="Heading2"/>
         <w:spacing w:before="0"/>
       </w:pPr>
-      <w:bookmarkStart w:id="23" w:name="filter-the-patterns"/>
+      <w:bookmarkStart w:id="24" w:name="filter-the-patterns"/>
     </w:p>
     <w:p>
       <w:pPr>
@@ -3957,7 +3963,7 @@
       <w:r>
         <w:t>Filter the patterns</w:t>
       </w:r>
-      <w:bookmarkEnd w:id="23"/>
+      <w:bookmarkEnd w:id="24"/>
     </w:p>
     <w:p>
       <w:pPr>
@@ -4048,7 +4054,7 @@
         <w:pStyle w:val="Heading2"/>
         <w:spacing w:before="0"/>
       </w:pPr>
-      <w:bookmarkStart w:id="24" w:name="summarize-patterns-stats"/>
+      <w:bookmarkStart w:id="25" w:name="summarize-patterns-stats"/>
     </w:p>
     <w:p>
       <w:pPr>
@@ -4058,7 +4064,7 @@
       <w:r>
         <w:t>Summarize patterns stats</w:t>
       </w:r>
-      <w:bookmarkEnd w:id="24"/>
+      <w:bookmarkEnd w:id="25"/>
     </w:p>
     <w:p>
       <w:pPr>
@@ -4149,7 +4155,7 @@
         <w:pStyle w:val="Heading2"/>
         <w:spacing w:before="0"/>
       </w:pPr>
-      <w:bookmarkStart w:id="25" w:name="figure-2b---patterns-profile-plot"/>
+      <w:bookmarkStart w:id="26" w:name="figure-2b---patterns-profile-plot"/>
     </w:p>
     <w:p>
       <w:pPr>
@@ -4159,7 +4165,7 @@
       <w:r>
         <w:t>Figure 2B - patterns profile plot</w:t>
       </w:r>
-      <w:bookmarkEnd w:id="25"/>
+      <w:bookmarkEnd w:id="26"/>
     </w:p>
     <w:p>
       <w:pPr>
@@ -4256,7 +4262,7 @@
         <w:pStyle w:val="Heading2"/>
         <w:spacing w:before="0"/>
       </w:pPr>
-      <w:bookmarkStart w:id="26" w:name="expand-list-of-pattern-signature-genes"/>
+      <w:bookmarkStart w:id="27" w:name="expand-list-of-pattern-signature-genes"/>
     </w:p>
     <w:p>
       <w:pPr>
@@ -4266,7 +4272,7 @@
       <w:r>
         <w:t>Expand list of pattern signature genes</w:t>
       </w:r>
-      <w:bookmarkEnd w:id="26"/>
+      <w:bookmarkEnd w:id="27"/>
     </w:p>
     <w:p>
       <w:pPr>
@@ -4357,7 +4363,7 @@
         <w:pStyle w:val="Heading2"/>
         <w:spacing w:before="0"/>
       </w:pPr>
-      <w:bookmarkStart w:id="27" w:name="compute-correlations-and-clean-up-the-ge"/>
+      <w:bookmarkStart w:id="28" w:name="compute-correlations-and-clean-up-the-ge"/>
     </w:p>
     <w:p>
       <w:pPr>
@@ -4367,14 +4373,14 @@
       <w:r>
         <w:t>Compute correlations and clean up the genes</w:t>
       </w:r>
-      <w:bookmarkEnd w:id="27"/>
+      <w:bookmarkEnd w:id="28"/>
     </w:p>
     <w:p>
       <w:pPr>
         <w:pStyle w:val="Heading3"/>
         <w:spacing w:before="0"/>
       </w:pPr>
-      <w:bookmarkStart w:id="28" w:name="supplemental-figure-2a"/>
+      <w:bookmarkStart w:id="29" w:name="supplemental-figure-2a"/>
     </w:p>
     <w:p>
       <w:pPr>
@@ -4384,7 +4390,7 @@
       <w:r>
         <w:t>Supplemental Figure 2A</w:t>
       </w:r>
-      <w:bookmarkEnd w:id="28"/>
+      <w:bookmarkEnd w:id="29"/>
     </w:p>
     <w:p>
       <w:pPr>
@@ -4543,7 +4549,7 @@
         <w:pStyle w:val="Heading2"/>
         <w:spacing w:before="0"/>
       </w:pPr>
-      <w:bookmarkStart w:id="29" w:name="compute-subject-scores-for-each-pattern"/>
+      <w:bookmarkStart w:id="30" w:name="compute-subject-scores-for-each-pattern"/>
     </w:p>
     <w:p>
       <w:pPr>
@@ -4551,12 +4557,9 @@
         <w:spacing w:before="0"/>
       </w:pPr>
       <w:r>
-        <w:t>C</w:t>
-      </w:r>
-      <w:r>
-        <w:t>ompute subject scores for each pattern</w:t>
-      </w:r>
-      <w:bookmarkEnd w:id="29"/>
+        <w:t>Compute subject scores for each pattern</w:t>
+      </w:r>
+      <w:bookmarkEnd w:id="30"/>
     </w:p>
     <w:p>
       <w:pPr>
@@ -4656,14 +4659,11 @@
         <w:pStyle w:val="Heading2"/>
         <w:spacing w:before="0"/>
       </w:pPr>
-      <w:bookmarkStart w:id="30" w:name="output-the-table-of-genes-with-annotatio"/>
-      <w:r>
-        <w:t>O</w:t>
-      </w:r>
-      <w:r>
-        <w:t>utput the table of genes (with annotations) for each pattern</w:t>
-      </w:r>
-      <w:bookmarkEnd w:id="30"/>
+      <w:bookmarkStart w:id="31" w:name="output-the-table-of-genes-with-annotatio"/>
+      <w:r>
+        <w:t>Output the table of genes (with annotations) for each pattern</w:t>
+      </w:r>
+      <w:bookmarkEnd w:id="31"/>
     </w:p>
     <w:p>
       <w:pPr>
@@ -4752,7 +4752,7 @@
         <w:pStyle w:val="Heading2"/>
         <w:spacing w:before="0"/>
       </w:pPr>
-      <w:bookmarkStart w:id="31" w:name="btm-enrichment-in-patterns-genes.-figure"/>
+      <w:bookmarkStart w:id="32" w:name="btm-enrichment-in-patterns-genes.-figure"/>
     </w:p>
     <w:p>
       <w:pPr>
@@ -4771,7 +4771,7 @@
       <w:r>
         <w:t>Figure 2C</w:t>
       </w:r>
-      <w:bookmarkEnd w:id="31"/>
+      <w:bookmarkEnd w:id="32"/>
     </w:p>
     <w:p>
       <w:pPr>
@@ -4862,7 +4862,7 @@
         <w:pStyle w:val="Heading2"/>
         <w:spacing w:before="0"/>
       </w:pPr>
-      <w:bookmarkStart w:id="32" w:name="add-data-for-subject-s10-and-update-the-"/>
+      <w:bookmarkStart w:id="33" w:name="add-data-for-subject-s10-and-update-the-"/>
     </w:p>
     <w:p>
       <w:pPr>
@@ -4872,7 +4872,7 @@
       <w:r>
         <w:t>Add data for subject s10 and update the score matrix</w:t>
       </w:r>
-      <w:bookmarkEnd w:id="32"/>
+      <w:bookmarkEnd w:id="33"/>
     </w:p>
     <w:p>
       <w:pPr>
@@ -4897,6 +4897,7 @@
           <w:bCs/>
           <w:color w:val="000000" w:themeColor="text1"/>
         </w:rPr>
+        <w:lastRenderedPageBreak/>
         <w:t>Rscript</w:t>
       </w:r>
       <w:proofErr w:type="spellEnd"/>
@@ -4937,14 +4938,7 @@
           <w:rStyle w:val="StringTok"/>
           <w:color w:val="000000" w:themeColor="text1"/>
         </w:rPr>
-        <w:t>/s1</w:t>
-      </w:r>
-      <w:r>
-        <w:rPr>
-          <w:rStyle w:val="StringTok"/>
-          <w:color w:val="000000" w:themeColor="text1"/>
-        </w:rPr>
-        <w:t>0_peaks_</w:t>
+        <w:t>/s10_peaks_</w:t>
       </w:r>
       <w:proofErr w:type="gramStart"/>
       <w:r>
@@ -5001,7 +4995,7 @@
         <w:pStyle w:val="Heading1"/>
         <w:spacing w:before="0"/>
       </w:pPr>
-      <w:bookmarkStart w:id="33" w:name="pattern-discovery-in-post-vaccination-pr"/>
+      <w:bookmarkStart w:id="34" w:name="pattern-discovery-in-post-vaccination-pr"/>
     </w:p>
     <w:p>
       <w:pPr>
@@ -5009,12 +5003,9 @@
         <w:spacing w:before="0"/>
       </w:pPr>
       <w:r>
-        <w:t xml:space="preserve">Pattern discovery in </w:t>
-      </w:r>
-      <w:r>
-        <w:t>post-vaccination profiles of flow cytometry data</w:t>
-      </w:r>
-      <w:bookmarkEnd w:id="33"/>
+        <w:t>Pattern discovery in post-vaccination profiles of flow cytometry data</w:t>
+      </w:r>
+      <w:bookmarkEnd w:id="34"/>
     </w:p>
     <w:p>
       <w:pPr>
@@ -5044,7 +5035,7 @@
         <w:pStyle w:val="Heading2"/>
         <w:spacing w:before="0"/>
       </w:pPr>
-      <w:bookmarkStart w:id="34" w:name="generate-trajectory-matrix"/>
+      <w:bookmarkStart w:id="35" w:name="generate-trajectory-matrix"/>
     </w:p>
     <w:p>
       <w:pPr>
@@ -5054,7 +5045,7 @@
       <w:r>
         <w:t>Generate Trajectory Matrix</w:t>
       </w:r>
-      <w:bookmarkEnd w:id="34"/>
+      <w:bookmarkEnd w:id="35"/>
     </w:p>
     <w:p>
       <w:pPr>
@@ -5156,7 +5147,7 @@
         </w:rPr>
         <w:br/>
       </w:r>
-      <w:bookmarkStart w:id="35" w:name="genetrate-trajectory-clusters"/>
+      <w:bookmarkStart w:id="36" w:name="genetrate-trajectory-clusters"/>
     </w:p>
     <w:p>
       <w:pPr>
@@ -5164,14 +5155,13 @@
       </w:pPr>
       <w:proofErr w:type="spellStart"/>
       <w:r>
-        <w:lastRenderedPageBreak/>
         <w:t>Genetrate</w:t>
       </w:r>
       <w:proofErr w:type="spellEnd"/>
       <w:r>
         <w:t xml:space="preserve"> Trajectory Clusters</w:t>
       </w:r>
-      <w:bookmarkEnd w:id="35"/>
+      <w:bookmarkEnd w:id="36"/>
     </w:p>
     <w:p>
       <w:pPr>
@@ -5284,11 +5274,11 @@
         <w:pStyle w:val="Heading2"/>
         <w:spacing w:before="0"/>
       </w:pPr>
-      <w:bookmarkStart w:id="36" w:name="figure-2d"/>
+      <w:bookmarkStart w:id="37" w:name="figure-2d"/>
       <w:r>
         <w:t>Figure 2D</w:t>
       </w:r>
-      <w:bookmarkEnd w:id="36"/>
+      <w:bookmarkEnd w:id="37"/>
     </w:p>
     <w:p>
       <w:pPr>
@@ -5379,7 +5369,7 @@
         <w:pStyle w:val="Heading2"/>
         <w:spacing w:before="0"/>
       </w:pPr>
-      <w:bookmarkStart w:id="37" w:name="figure-2e"/>
+      <w:bookmarkStart w:id="38" w:name="figure-2e"/>
     </w:p>
     <w:p>
       <w:pPr>
@@ -5389,7 +5379,7 @@
       <w:r>
         <w:t>Figure 2E</w:t>
       </w:r>
-      <w:bookmarkEnd w:id="37"/>
+      <w:bookmarkEnd w:id="38"/>
     </w:p>
     <w:p>
       <w:pPr>
@@ -5486,11 +5476,11 @@
         <w:pStyle w:val="Heading2"/>
         <w:spacing w:before="0"/>
       </w:pPr>
-      <w:bookmarkStart w:id="38" w:name="figure-2f"/>
+      <w:bookmarkStart w:id="39" w:name="figure-2f"/>
       <w:r>
         <w:t>Figure 2F</w:t>
       </w:r>
-      <w:bookmarkEnd w:id="38"/>
+      <w:bookmarkEnd w:id="39"/>
     </w:p>
     <w:p>
       <w:pPr>
@@ -5581,7 +5571,7 @@
         <w:pStyle w:val="Heading2"/>
         <w:spacing w:before="0"/>
       </w:pPr>
-      <w:bookmarkStart w:id="39" w:name="supplemental-figure-3"/>
+      <w:bookmarkStart w:id="40" w:name="supplemental-figure-3"/>
     </w:p>
     <w:p>
       <w:pPr>
@@ -5591,7 +5581,7 @@
       <w:r>
         <w:t>Supplemental Figure 3</w:t>
       </w:r>
-      <w:bookmarkEnd w:id="39"/>
+      <w:bookmarkEnd w:id="40"/>
     </w:p>
     <w:p>
       <w:pPr>
@@ -5657,7 +5647,7 @@
         <w:pStyle w:val="Heading1"/>
         <w:spacing w:before="0"/>
       </w:pPr>
-      <w:bookmarkStart w:id="40" w:name="find-signature-for-adjuvant-status-predi"/>
+      <w:bookmarkStart w:id="41" w:name="find-signature-for-adjuvant-status-predi"/>
     </w:p>
     <w:p>
       <w:pPr>
@@ -5667,14 +5657,14 @@
       <w:r>
         <w:t>Find signature for adjuvant status prediction</w:t>
       </w:r>
-      <w:bookmarkEnd w:id="40"/>
+      <w:bookmarkEnd w:id="41"/>
     </w:p>
     <w:p>
       <w:pPr>
         <w:pStyle w:val="Heading2"/>
         <w:spacing w:before="0"/>
       </w:pPr>
-      <w:bookmarkStart w:id="41" w:name="figure-3c"/>
+      <w:bookmarkStart w:id="42" w:name="figure-3c"/>
     </w:p>
     <w:p>
       <w:pPr>
@@ -5684,7 +5674,7 @@
       <w:r>
         <w:t>Figure 3C</w:t>
       </w:r>
-      <w:bookmarkEnd w:id="41"/>
+      <w:bookmarkEnd w:id="42"/>
     </w:p>
     <w:p>
       <w:pPr>
@@ -5755,7 +5745,7 @@
         <w:pStyle w:val="Heading2"/>
         <w:spacing w:before="0"/>
       </w:pPr>
-      <w:bookmarkStart w:id="42" w:name="figure-3d"/>
+      <w:bookmarkStart w:id="43" w:name="figure-3d"/>
     </w:p>
     <w:p>
       <w:pPr>
@@ -5765,7 +5755,7 @@
       <w:r>
         <w:t>Figure 3D</w:t>
       </w:r>
-      <w:bookmarkEnd w:id="42"/>
+      <w:bookmarkEnd w:id="43"/>
     </w:p>
     <w:p>
       <w:pPr>
@@ -5790,6 +5780,7 @@
           <w:bCs/>
           <w:color w:val="000000" w:themeColor="text1"/>
         </w:rPr>
+        <w:lastRenderedPageBreak/>
         <w:t>Rscript</w:t>
       </w:r>
       <w:proofErr w:type="spellEnd"/>
@@ -5847,7 +5838,7 @@
         <w:pStyle w:val="Heading2"/>
         <w:spacing w:before="0"/>
       </w:pPr>
-      <w:bookmarkStart w:id="43" w:name="supplemental-figure-4b"/>
+      <w:bookmarkStart w:id="44" w:name="supplemental-figure-4b"/>
     </w:p>
     <w:p>
       <w:pPr>
@@ -5857,7 +5848,7 @@
       <w:r>
         <w:t>Supplemental Figure 4B</w:t>
       </w:r>
-      <w:bookmarkEnd w:id="43"/>
+      <w:bookmarkEnd w:id="44"/>
     </w:p>
     <w:p>
       <w:pPr>
@@ -5939,7 +5930,7 @@
         <w:pStyle w:val="Heading2"/>
         <w:spacing w:before="0"/>
       </w:pPr>
-      <w:bookmarkStart w:id="44" w:name="supplemental-figure-4c"/>
+      <w:bookmarkStart w:id="45" w:name="supplemental-figure-4c"/>
     </w:p>
     <w:p>
       <w:pPr>
@@ -5947,12 +5938,9 @@
         <w:spacing w:before="0"/>
       </w:pPr>
       <w:r>
-        <w:t>Supplemental Figu</w:t>
-      </w:r>
-      <w:r>
-        <w:t>re 4C</w:t>
-      </w:r>
-      <w:bookmarkEnd w:id="44"/>
+        <w:t>Supplemental Figure 4C</w:t>
+      </w:r>
+      <w:bookmarkEnd w:id="45"/>
     </w:p>
     <w:p>
       <w:pPr>
@@ -6009,10 +5997,8 @@
         <w:pStyle w:val="Heading2"/>
         <w:spacing w:before="0"/>
       </w:pPr>
-      <w:bookmarkStart w:id="45" w:name="figure-3e"/>
-      <w:bookmarkStart w:id="46" w:name="_GoBack"/>
-    </w:p>
-    <w:bookmarkEnd w:id="46"/>
+      <w:bookmarkStart w:id="46" w:name="figure-3e"/>
+    </w:p>
     <w:p>
       <w:pPr>
         <w:pStyle w:val="Heading2"/>
@@ -6021,7 +6007,7 @@
       <w:r>
         <w:t>Figure 3E</w:t>
       </w:r>
-      <w:bookmarkEnd w:id="45"/>
+      <w:bookmarkEnd w:id="46"/>
     </w:p>
     <w:p>
       <w:pPr>
@@ -6047,7 +6033,6 @@
           <w:bCs/>
           <w:color w:val="000000" w:themeColor="text1"/>
         </w:rPr>
-        <w:lastRenderedPageBreak/>
         <w:t>Rscript</w:t>
       </w:r>
       <w:proofErr w:type="spellEnd"/>
@@ -6169,10 +6154,7 @@
         <w:spacing w:before="0"/>
       </w:pPr>
       <w:r>
-        <w:t>G</w:t>
-      </w:r>
-      <w:r>
-        <w:t>enerate input data:</w:t>
+        <w:t>Generate input data:</w:t>
       </w:r>
       <w:bookmarkEnd w:id="47"/>
     </w:p>
@@ -6188,6 +6170,7 @@
     <w:p>
       <w:pPr>
         <w:rPr>
+          <w:rStyle w:val="StringTok"/>
           <w:color w:val="000000" w:themeColor="text1"/>
         </w:rPr>
       </w:pPr>
@@ -6250,6 +6233,2483 @@
         <w:t>1.r</w:t>
       </w:r>
       <w:proofErr w:type="gramEnd"/>
+    </w:p>
+    <w:p>
+      <w:pPr>
+        <w:rPr>
+          <w:rStyle w:val="StringTok"/>
+          <w:color w:val="000000" w:themeColor="text1"/>
+        </w:rPr>
+      </w:pPr>
+    </w:p>
+    <w:p>
+      <w:pPr>
+        <w:pStyle w:val="Heading2"/>
+      </w:pPr>
+      <w:r>
+        <w:t>Elastic net models</w:t>
+      </w:r>
+    </w:p>
+    <w:p>
+      <w:pPr>
+        <w:pStyle w:val="Heading3"/>
+      </w:pPr>
+      <w:r>
+        <w:t>Generate input data:</w:t>
+      </w:r>
+    </w:p>
+    <w:p>
+      <w:pPr>
+        <w:rPr>
+          <w:rFonts w:ascii="Consolas" w:hAnsi="Consolas" w:cs="Consolas"/>
+          <w:color w:val="000000" w:themeColor="text1"/>
+        </w:rPr>
+      </w:pPr>
+    </w:p>
+    <w:p>
+      <w:pPr>
+        <w:rPr>
+          <w:rFonts w:ascii="Consolas" w:hAnsi="Consolas" w:cs="Consolas"/>
+          <w:color w:val="000000" w:themeColor="text1"/>
+          <w:sz w:val="22"/>
+          <w:szCs w:val="22"/>
+        </w:rPr>
+      </w:pPr>
+      <w:proofErr w:type="spellStart"/>
+      <w:r>
+        <w:rPr>
+          <w:rFonts w:ascii="Consolas" w:hAnsi="Consolas" w:cs="Consolas"/>
+          <w:color w:val="000000" w:themeColor="text1"/>
+          <w:sz w:val="22"/>
+          <w:szCs w:val="22"/>
+        </w:rPr>
+        <w:t>Rscript</w:t>
+      </w:r>
+      <w:proofErr w:type="spellEnd"/>
+      <w:r>
+        <w:rPr>
+          <w:rFonts w:ascii="Consolas" w:hAnsi="Consolas" w:cs="Consolas"/>
+          <w:color w:val="000000" w:themeColor="text1"/>
+          <w:sz w:val="22"/>
+          <w:szCs w:val="22"/>
+        </w:rPr>
+        <w:t xml:space="preserve"> --vanilla </w:t>
+      </w:r>
+      <w:r>
+        <w:rPr>
+          <w:rFonts w:ascii="Consolas" w:hAnsi="Consolas" w:cs="Consolas"/>
+          <w:color w:val="000000" w:themeColor="text1"/>
+          <w:sz w:val="22"/>
+          <w:szCs w:val="22"/>
+        </w:rPr>
+        <w:t>SCRIPTS/</w:t>
+      </w:r>
+      <w:proofErr w:type="spellStart"/>
+      <w:r>
+        <w:rPr>
+          <w:rFonts w:ascii="Consolas" w:hAnsi="Consolas" w:cs="Consolas"/>
+          <w:color w:val="000000" w:themeColor="text1"/>
+          <w:sz w:val="22"/>
+          <w:szCs w:val="22"/>
+        </w:rPr>
+        <w:t>eNetXplorer</w:t>
+      </w:r>
+      <w:proofErr w:type="spellEnd"/>
+      <w:r>
+        <w:rPr>
+          <w:rFonts w:ascii="Consolas" w:hAnsi="Consolas" w:cs="Consolas"/>
+          <w:color w:val="000000" w:themeColor="text1"/>
+          <w:sz w:val="22"/>
+          <w:szCs w:val="22"/>
+        </w:rPr>
+        <w:t>/eNet_input_r</w:t>
+      </w:r>
+      <w:proofErr w:type="gramStart"/>
+      <w:r>
+        <w:rPr>
+          <w:rFonts w:ascii="Consolas" w:hAnsi="Consolas" w:cs="Consolas"/>
+          <w:color w:val="000000" w:themeColor="text1"/>
+          <w:sz w:val="22"/>
+          <w:szCs w:val="22"/>
+        </w:rPr>
+        <w:t>1.r</w:t>
+      </w:r>
+      <w:proofErr w:type="gramEnd"/>
+    </w:p>
+    <w:p>
+      <w:pPr>
+        <w:rPr>
+          <w:rFonts w:ascii="Consolas" w:hAnsi="Consolas" w:cs="Consolas"/>
+          <w:color w:val="000000" w:themeColor="text1"/>
+          <w:sz w:val="22"/>
+          <w:szCs w:val="22"/>
+        </w:rPr>
+      </w:pPr>
+      <w:proofErr w:type="spellStart"/>
+      <w:r>
+        <w:rPr>
+          <w:rFonts w:ascii="Consolas" w:hAnsi="Consolas" w:cs="Consolas"/>
+          <w:color w:val="000000" w:themeColor="text1"/>
+          <w:sz w:val="22"/>
+          <w:szCs w:val="22"/>
+        </w:rPr>
+        <w:t>Rscript</w:t>
+      </w:r>
+      <w:proofErr w:type="spellEnd"/>
+      <w:r>
+        <w:rPr>
+          <w:rFonts w:ascii="Consolas" w:hAnsi="Consolas" w:cs="Consolas"/>
+          <w:color w:val="000000" w:themeColor="text1"/>
+          <w:sz w:val="22"/>
+          <w:szCs w:val="22"/>
+        </w:rPr>
+        <w:t xml:space="preserve"> --vanilla </w:t>
+      </w:r>
+      <w:r>
+        <w:rPr>
+          <w:rFonts w:ascii="Consolas" w:hAnsi="Consolas" w:cs="Consolas"/>
+          <w:color w:val="000000" w:themeColor="text1"/>
+          <w:sz w:val="22"/>
+          <w:szCs w:val="22"/>
+        </w:rPr>
+        <w:t>SCRIPTS/</w:t>
+      </w:r>
+      <w:proofErr w:type="spellStart"/>
+      <w:r>
+        <w:rPr>
+          <w:rFonts w:ascii="Consolas" w:hAnsi="Consolas" w:cs="Consolas"/>
+          <w:color w:val="000000" w:themeColor="text1"/>
+          <w:sz w:val="22"/>
+          <w:szCs w:val="22"/>
+        </w:rPr>
+        <w:t>eNetXplorer</w:t>
+      </w:r>
+      <w:proofErr w:type="spellEnd"/>
+      <w:r>
+        <w:rPr>
+          <w:rFonts w:ascii="Consolas" w:hAnsi="Consolas" w:cs="Consolas"/>
+          <w:color w:val="000000" w:themeColor="text1"/>
+          <w:sz w:val="22"/>
+          <w:szCs w:val="22"/>
+        </w:rPr>
+        <w:t>/eNet_input_r</w:t>
+      </w:r>
+      <w:proofErr w:type="gramStart"/>
+      <w:r>
+        <w:rPr>
+          <w:rFonts w:ascii="Consolas" w:hAnsi="Consolas" w:cs="Consolas"/>
+          <w:color w:val="000000" w:themeColor="text1"/>
+          <w:sz w:val="22"/>
+          <w:szCs w:val="22"/>
+        </w:rPr>
+        <w:t>2.r</w:t>
+      </w:r>
+      <w:proofErr w:type="gramEnd"/>
+    </w:p>
+    <w:p>
+      <w:pPr>
+        <w:rPr>
+          <w:rFonts w:ascii="Consolas" w:hAnsi="Consolas" w:cs="Consolas"/>
+          <w:color w:val="000000" w:themeColor="text1"/>
+          <w:sz w:val="22"/>
+          <w:szCs w:val="22"/>
+        </w:rPr>
+      </w:pPr>
+      <w:proofErr w:type="spellStart"/>
+      <w:r>
+        <w:rPr>
+          <w:rFonts w:ascii="Consolas" w:hAnsi="Consolas" w:cs="Consolas"/>
+          <w:color w:val="000000" w:themeColor="text1"/>
+          <w:sz w:val="22"/>
+          <w:szCs w:val="22"/>
+        </w:rPr>
+        <w:t>Rscript</w:t>
+      </w:r>
+      <w:proofErr w:type="spellEnd"/>
+      <w:r>
+        <w:rPr>
+          <w:rFonts w:ascii="Consolas" w:hAnsi="Consolas" w:cs="Consolas"/>
+          <w:color w:val="000000" w:themeColor="text1"/>
+          <w:sz w:val="22"/>
+          <w:szCs w:val="22"/>
+        </w:rPr>
+        <w:t xml:space="preserve"> --vanilla </w:t>
+      </w:r>
+      <w:r>
+        <w:rPr>
+          <w:rFonts w:ascii="Consolas" w:hAnsi="Consolas" w:cs="Consolas"/>
+          <w:color w:val="000000" w:themeColor="text1"/>
+          <w:sz w:val="22"/>
+          <w:szCs w:val="22"/>
+        </w:rPr>
+        <w:t>SCRIPTS/</w:t>
+      </w:r>
+      <w:proofErr w:type="spellStart"/>
+      <w:r>
+        <w:rPr>
+          <w:rFonts w:ascii="Consolas" w:hAnsi="Consolas" w:cs="Consolas"/>
+          <w:color w:val="000000" w:themeColor="text1"/>
+          <w:sz w:val="22"/>
+          <w:szCs w:val="22"/>
+        </w:rPr>
+        <w:t>eNetXplorer</w:t>
+      </w:r>
+      <w:proofErr w:type="spellEnd"/>
+      <w:r>
+        <w:rPr>
+          <w:rFonts w:ascii="Consolas" w:hAnsi="Consolas" w:cs="Consolas"/>
+          <w:color w:val="000000" w:themeColor="text1"/>
+          <w:sz w:val="22"/>
+          <w:szCs w:val="22"/>
+        </w:rPr>
+        <w:t>/eNet_input_r</w:t>
+      </w:r>
+      <w:proofErr w:type="gramStart"/>
+      <w:r>
+        <w:rPr>
+          <w:rFonts w:ascii="Consolas" w:hAnsi="Consolas" w:cs="Consolas"/>
+          <w:color w:val="000000" w:themeColor="text1"/>
+          <w:sz w:val="22"/>
+          <w:szCs w:val="22"/>
+        </w:rPr>
+        <w:t>3.r</w:t>
+      </w:r>
+      <w:proofErr w:type="gramEnd"/>
+    </w:p>
+    <w:p>
+      <w:pPr>
+        <w:rPr>
+          <w:color w:val="000000" w:themeColor="text1"/>
+        </w:rPr>
+      </w:pPr>
+    </w:p>
+    <w:p>
+      <w:pPr>
+        <w:pStyle w:val="Heading3"/>
+      </w:pPr>
+      <w:r>
+        <w:t xml:space="preserve">Run </w:t>
+      </w:r>
+      <w:proofErr w:type="spellStart"/>
+      <w:r>
+        <w:t>eNetXplorer</w:t>
+      </w:r>
+      <w:proofErr w:type="spellEnd"/>
+      <w:r>
+        <w:t>:</w:t>
+      </w:r>
+    </w:p>
+    <w:p>
+      <w:pPr>
+        <w:rPr>
+          <w:rFonts w:ascii="Consolas" w:hAnsi="Consolas" w:cs="Consolas"/>
+          <w:color w:val="000000" w:themeColor="text1"/>
+          <w:sz w:val="22"/>
+          <w:szCs w:val="22"/>
+        </w:rPr>
+      </w:pPr>
+    </w:p>
+    <w:p>
+      <w:pPr>
+        <w:rPr>
+          <w:rFonts w:ascii="Consolas" w:hAnsi="Consolas" w:cs="Consolas"/>
+          <w:color w:val="000000" w:themeColor="text1"/>
+          <w:sz w:val="22"/>
+          <w:szCs w:val="22"/>
+        </w:rPr>
+      </w:pPr>
+      <w:proofErr w:type="spellStart"/>
+      <w:r>
+        <w:rPr>
+          <w:rFonts w:ascii="Consolas" w:hAnsi="Consolas" w:cs="Consolas"/>
+          <w:color w:val="000000" w:themeColor="text1"/>
+          <w:sz w:val="22"/>
+          <w:szCs w:val="22"/>
+        </w:rPr>
+        <w:t>Rscript</w:t>
+      </w:r>
+      <w:proofErr w:type="spellEnd"/>
+      <w:r>
+        <w:rPr>
+          <w:rFonts w:ascii="Consolas" w:hAnsi="Consolas" w:cs="Consolas"/>
+          <w:color w:val="000000" w:themeColor="text1"/>
+          <w:sz w:val="22"/>
+          <w:szCs w:val="22"/>
+        </w:rPr>
+        <w:t xml:space="preserve"> --vanilla </w:t>
+      </w:r>
+      <w:r>
+        <w:rPr>
+          <w:rFonts w:ascii="Consolas" w:hAnsi="Consolas" w:cs="Consolas"/>
+          <w:color w:val="000000" w:themeColor="text1"/>
+          <w:sz w:val="22"/>
+          <w:szCs w:val="22"/>
+        </w:rPr>
+        <w:t>SCRIPTS/</w:t>
+      </w:r>
+      <w:proofErr w:type="spellStart"/>
+      <w:r>
+        <w:rPr>
+          <w:rFonts w:ascii="Consolas" w:hAnsi="Consolas" w:cs="Consolas"/>
+          <w:color w:val="000000" w:themeColor="text1"/>
+          <w:sz w:val="22"/>
+          <w:szCs w:val="22"/>
+        </w:rPr>
+        <w:t>eNetXplorer</w:t>
+      </w:r>
+      <w:proofErr w:type="spellEnd"/>
+      <w:r>
+        <w:rPr>
+          <w:rFonts w:ascii="Consolas" w:hAnsi="Consolas" w:cs="Consolas"/>
+          <w:color w:val="000000" w:themeColor="text1"/>
+          <w:sz w:val="22"/>
+          <w:szCs w:val="22"/>
+        </w:rPr>
+        <w:t>/eNetXplorer_R1_180530.R</w:t>
+      </w:r>
+    </w:p>
+    <w:p>
+      <w:pPr>
+        <w:rPr>
+          <w:rFonts w:ascii="Consolas" w:hAnsi="Consolas" w:cs="Consolas"/>
+          <w:color w:val="000000" w:themeColor="text1"/>
+          <w:sz w:val="22"/>
+          <w:szCs w:val="22"/>
+        </w:rPr>
+      </w:pPr>
+      <w:proofErr w:type="spellStart"/>
+      <w:r>
+        <w:rPr>
+          <w:rFonts w:ascii="Consolas" w:hAnsi="Consolas" w:cs="Consolas"/>
+          <w:color w:val="000000" w:themeColor="text1"/>
+          <w:sz w:val="22"/>
+          <w:szCs w:val="22"/>
+        </w:rPr>
+        <w:t>Rscript</w:t>
+      </w:r>
+      <w:proofErr w:type="spellEnd"/>
+      <w:r>
+        <w:rPr>
+          <w:rFonts w:ascii="Consolas" w:hAnsi="Consolas" w:cs="Consolas"/>
+          <w:color w:val="000000" w:themeColor="text1"/>
+          <w:sz w:val="22"/>
+          <w:szCs w:val="22"/>
+        </w:rPr>
+        <w:t xml:space="preserve"> --vanilla </w:t>
+      </w:r>
+      <w:r>
+        <w:rPr>
+          <w:rFonts w:ascii="Consolas" w:hAnsi="Consolas" w:cs="Consolas"/>
+          <w:color w:val="000000" w:themeColor="text1"/>
+          <w:sz w:val="22"/>
+          <w:szCs w:val="22"/>
+        </w:rPr>
+        <w:t>SCRIPTS/</w:t>
+      </w:r>
+      <w:proofErr w:type="spellStart"/>
+      <w:r>
+        <w:rPr>
+          <w:rFonts w:ascii="Consolas" w:hAnsi="Consolas" w:cs="Consolas"/>
+          <w:color w:val="000000" w:themeColor="text1"/>
+          <w:sz w:val="22"/>
+          <w:szCs w:val="22"/>
+        </w:rPr>
+        <w:t>eNetXplorer</w:t>
+      </w:r>
+      <w:proofErr w:type="spellEnd"/>
+      <w:r>
+        <w:rPr>
+          <w:rFonts w:ascii="Consolas" w:hAnsi="Consolas" w:cs="Consolas"/>
+          <w:color w:val="000000" w:themeColor="text1"/>
+          <w:sz w:val="22"/>
+          <w:szCs w:val="22"/>
+        </w:rPr>
+        <w:t>/eNetXplorer_R2_180530.R</w:t>
+      </w:r>
+    </w:p>
+    <w:p>
+      <w:pPr>
+        <w:rPr>
+          <w:rFonts w:ascii="Consolas" w:hAnsi="Consolas" w:cs="Consolas"/>
+          <w:color w:val="000000" w:themeColor="text1"/>
+          <w:sz w:val="22"/>
+          <w:szCs w:val="22"/>
+        </w:rPr>
+      </w:pPr>
+      <w:proofErr w:type="spellStart"/>
+      <w:r>
+        <w:rPr>
+          <w:rFonts w:ascii="Consolas" w:hAnsi="Consolas" w:cs="Consolas"/>
+          <w:color w:val="000000" w:themeColor="text1"/>
+          <w:sz w:val="22"/>
+          <w:szCs w:val="22"/>
+        </w:rPr>
+        <w:t>Rscript</w:t>
+      </w:r>
+      <w:proofErr w:type="spellEnd"/>
+      <w:r>
+        <w:rPr>
+          <w:rFonts w:ascii="Consolas" w:hAnsi="Consolas" w:cs="Consolas"/>
+          <w:color w:val="000000" w:themeColor="text1"/>
+          <w:sz w:val="22"/>
+          <w:szCs w:val="22"/>
+        </w:rPr>
+        <w:t xml:space="preserve"> --vanilla </w:t>
+      </w:r>
+      <w:r>
+        <w:rPr>
+          <w:rFonts w:ascii="Consolas" w:hAnsi="Consolas" w:cs="Consolas"/>
+          <w:color w:val="000000" w:themeColor="text1"/>
+          <w:sz w:val="22"/>
+          <w:szCs w:val="22"/>
+        </w:rPr>
+        <w:t>SCRIPTS/</w:t>
+      </w:r>
+      <w:proofErr w:type="spellStart"/>
+      <w:r>
+        <w:rPr>
+          <w:rFonts w:ascii="Consolas" w:hAnsi="Consolas" w:cs="Consolas"/>
+          <w:color w:val="000000" w:themeColor="text1"/>
+          <w:sz w:val="22"/>
+          <w:szCs w:val="22"/>
+        </w:rPr>
+        <w:t>eNetXplorer</w:t>
+      </w:r>
+      <w:proofErr w:type="spellEnd"/>
+      <w:r>
+        <w:rPr>
+          <w:rFonts w:ascii="Consolas" w:hAnsi="Consolas" w:cs="Consolas"/>
+          <w:color w:val="000000" w:themeColor="text1"/>
+          <w:sz w:val="22"/>
+          <w:szCs w:val="22"/>
+        </w:rPr>
+        <w:t>/eNetXplorer_R3_180530.R</w:t>
+      </w:r>
+    </w:p>
+    <w:p>
+      <w:pPr>
+        <w:pStyle w:val="Heading3"/>
+      </w:pPr>
+      <w:r>
+        <w:t>Figure 3B</w:t>
+      </w:r>
+    </w:p>
+    <w:p>
+      <w:pPr>
+        <w:rPr>
+          <w:rFonts w:ascii="Consolas" w:hAnsi="Consolas" w:cs="Consolas"/>
+          <w:color w:val="000000" w:themeColor="text1"/>
+          <w:sz w:val="22"/>
+          <w:szCs w:val="22"/>
+        </w:rPr>
+      </w:pPr>
+      <w:proofErr w:type="spellStart"/>
+      <w:r>
+        <w:rPr>
+          <w:rFonts w:ascii="Consolas" w:hAnsi="Consolas" w:cs="Consolas"/>
+          <w:color w:val="000000" w:themeColor="text1"/>
+          <w:sz w:val="22"/>
+          <w:szCs w:val="22"/>
+        </w:rPr>
+        <w:t>Rscript</w:t>
+      </w:r>
+      <w:proofErr w:type="spellEnd"/>
+      <w:r>
+        <w:rPr>
+          <w:rFonts w:ascii="Consolas" w:hAnsi="Consolas" w:cs="Consolas"/>
+          <w:color w:val="000000" w:themeColor="text1"/>
+          <w:sz w:val="22"/>
+          <w:szCs w:val="22"/>
+        </w:rPr>
+        <w:t xml:space="preserve"> --vanilla </w:t>
+      </w:r>
+      <w:r>
+        <w:rPr>
+          <w:rFonts w:ascii="Consolas" w:hAnsi="Consolas" w:cs="Consolas"/>
+          <w:color w:val="000000" w:themeColor="text1"/>
+          <w:sz w:val="22"/>
+          <w:szCs w:val="22"/>
+        </w:rPr>
+        <w:t>SCRIPTS/</w:t>
+      </w:r>
+      <w:proofErr w:type="spellStart"/>
+      <w:r>
+        <w:rPr>
+          <w:rFonts w:ascii="Consolas" w:hAnsi="Consolas" w:cs="Consolas"/>
+          <w:color w:val="000000" w:themeColor="text1"/>
+          <w:sz w:val="22"/>
+          <w:szCs w:val="22"/>
+        </w:rPr>
+        <w:t>eNet_figures</w:t>
+      </w:r>
+      <w:proofErr w:type="spellEnd"/>
+      <w:r>
+        <w:rPr>
+          <w:rFonts w:ascii="Consolas" w:hAnsi="Consolas" w:cs="Consolas"/>
+          <w:color w:val="000000" w:themeColor="text1"/>
+          <w:sz w:val="22"/>
+          <w:szCs w:val="22"/>
+        </w:rPr>
+        <w:t>/enet_plots_R</w:t>
+      </w:r>
+      <w:proofErr w:type="gramStart"/>
+      <w:r>
+        <w:rPr>
+          <w:rFonts w:ascii="Consolas" w:hAnsi="Consolas" w:cs="Consolas"/>
+          <w:color w:val="000000" w:themeColor="text1"/>
+          <w:sz w:val="22"/>
+          <w:szCs w:val="22"/>
+        </w:rPr>
+        <w:t>1.r</w:t>
+      </w:r>
+      <w:proofErr w:type="gramEnd"/>
+    </w:p>
+    <w:p>
+      <w:pPr>
+        <w:rPr>
+          <w:rFonts w:ascii="Consolas" w:hAnsi="Consolas" w:cs="Consolas"/>
+          <w:color w:val="000000" w:themeColor="text1"/>
+          <w:sz w:val="22"/>
+          <w:szCs w:val="22"/>
+        </w:rPr>
+      </w:pPr>
+    </w:p>
+    <w:p>
+      <w:pPr>
+        <w:pStyle w:val="Heading3"/>
+      </w:pPr>
+      <w:r>
+        <w:t>Figure 3F and 3G</w:t>
+      </w:r>
+    </w:p>
+    <w:p>
+      <w:pPr>
+        <w:rPr>
+          <w:rFonts w:ascii="Consolas" w:hAnsi="Consolas" w:cs="Consolas"/>
+          <w:color w:val="000000" w:themeColor="text1"/>
+          <w:sz w:val="22"/>
+          <w:szCs w:val="22"/>
+        </w:rPr>
+      </w:pPr>
+    </w:p>
+    <w:p>
+      <w:pPr>
+        <w:rPr>
+          <w:rFonts w:ascii="Consolas" w:hAnsi="Consolas" w:cs="Consolas"/>
+          <w:color w:val="000000" w:themeColor="text1"/>
+          <w:sz w:val="22"/>
+          <w:szCs w:val="22"/>
+        </w:rPr>
+      </w:pPr>
+      <w:proofErr w:type="spellStart"/>
+      <w:r>
+        <w:rPr>
+          <w:rFonts w:ascii="Consolas" w:hAnsi="Consolas" w:cs="Consolas"/>
+          <w:color w:val="000000" w:themeColor="text1"/>
+          <w:sz w:val="22"/>
+          <w:szCs w:val="22"/>
+        </w:rPr>
+        <w:t>Rscript</w:t>
+      </w:r>
+      <w:proofErr w:type="spellEnd"/>
+      <w:r>
+        <w:rPr>
+          <w:rFonts w:ascii="Consolas" w:hAnsi="Consolas" w:cs="Consolas"/>
+          <w:color w:val="000000" w:themeColor="text1"/>
+          <w:sz w:val="22"/>
+          <w:szCs w:val="22"/>
+        </w:rPr>
+        <w:t xml:space="preserve"> --vanilla </w:t>
+      </w:r>
+      <w:r>
+        <w:rPr>
+          <w:rFonts w:ascii="Consolas" w:hAnsi="Consolas" w:cs="Consolas"/>
+          <w:color w:val="000000" w:themeColor="text1"/>
+          <w:sz w:val="22"/>
+          <w:szCs w:val="22"/>
+        </w:rPr>
+        <w:t>SCRIPTS/</w:t>
+      </w:r>
+      <w:proofErr w:type="spellStart"/>
+      <w:r>
+        <w:rPr>
+          <w:rFonts w:ascii="Consolas" w:hAnsi="Consolas" w:cs="Consolas"/>
+          <w:color w:val="000000" w:themeColor="text1"/>
+          <w:sz w:val="22"/>
+          <w:szCs w:val="22"/>
+        </w:rPr>
+        <w:t>eNet_figures</w:t>
+      </w:r>
+      <w:proofErr w:type="spellEnd"/>
+      <w:r>
+        <w:rPr>
+          <w:rFonts w:ascii="Consolas" w:hAnsi="Consolas" w:cs="Consolas"/>
+          <w:color w:val="000000" w:themeColor="text1"/>
+          <w:sz w:val="22"/>
+          <w:szCs w:val="22"/>
+        </w:rPr>
+        <w:t>/enet_plots_R</w:t>
+      </w:r>
+      <w:proofErr w:type="gramStart"/>
+      <w:r>
+        <w:rPr>
+          <w:rFonts w:ascii="Consolas" w:hAnsi="Consolas" w:cs="Consolas"/>
+          <w:color w:val="000000" w:themeColor="text1"/>
+          <w:sz w:val="22"/>
+          <w:szCs w:val="22"/>
+        </w:rPr>
+        <w:t>3.r</w:t>
+      </w:r>
+      <w:proofErr w:type="gramEnd"/>
+    </w:p>
+    <w:p>
+      <w:pPr>
+        <w:rPr>
+          <w:rFonts w:ascii="Consolas" w:hAnsi="Consolas" w:cs="Consolas"/>
+          <w:color w:val="000000" w:themeColor="text1"/>
+          <w:sz w:val="22"/>
+          <w:szCs w:val="22"/>
+        </w:rPr>
+      </w:pPr>
+      <w:proofErr w:type="spellStart"/>
+      <w:r>
+        <w:rPr>
+          <w:rFonts w:ascii="Consolas" w:hAnsi="Consolas" w:cs="Consolas"/>
+          <w:color w:val="000000" w:themeColor="text1"/>
+          <w:sz w:val="22"/>
+          <w:szCs w:val="22"/>
+        </w:rPr>
+        <w:t>Rscript</w:t>
+      </w:r>
+      <w:proofErr w:type="spellEnd"/>
+      <w:r>
+        <w:rPr>
+          <w:rFonts w:ascii="Consolas" w:hAnsi="Consolas" w:cs="Consolas"/>
+          <w:color w:val="000000" w:themeColor="text1"/>
+          <w:sz w:val="22"/>
+          <w:szCs w:val="22"/>
+        </w:rPr>
+        <w:t xml:space="preserve"> --vanilla </w:t>
+      </w:r>
+      <w:r>
+        <w:rPr>
+          <w:rFonts w:ascii="Consolas" w:hAnsi="Consolas" w:cs="Consolas"/>
+          <w:color w:val="000000" w:themeColor="text1"/>
+          <w:sz w:val="22"/>
+          <w:szCs w:val="22"/>
+        </w:rPr>
+        <w:t>SCRIPTS/</w:t>
+      </w:r>
+      <w:proofErr w:type="spellStart"/>
+      <w:r>
+        <w:rPr>
+          <w:rFonts w:ascii="Consolas" w:hAnsi="Consolas" w:cs="Consolas"/>
+          <w:color w:val="000000" w:themeColor="text1"/>
+          <w:sz w:val="22"/>
+          <w:szCs w:val="22"/>
+        </w:rPr>
+        <w:t>eNet_figures</w:t>
+      </w:r>
+      <w:proofErr w:type="spellEnd"/>
+      <w:r>
+        <w:rPr>
+          <w:rFonts w:ascii="Consolas" w:hAnsi="Consolas" w:cs="Consolas"/>
+          <w:color w:val="000000" w:themeColor="text1"/>
+          <w:sz w:val="22"/>
+          <w:szCs w:val="22"/>
+        </w:rPr>
+        <w:t>/enet_plots_R</w:t>
+      </w:r>
+      <w:proofErr w:type="gramStart"/>
+      <w:r>
+        <w:rPr>
+          <w:rFonts w:ascii="Consolas" w:hAnsi="Consolas" w:cs="Consolas"/>
+          <w:color w:val="000000" w:themeColor="text1"/>
+          <w:sz w:val="22"/>
+          <w:szCs w:val="22"/>
+        </w:rPr>
+        <w:t>2.r</w:t>
+      </w:r>
+      <w:proofErr w:type="gramEnd"/>
+    </w:p>
+    <w:p>
+      <w:pPr>
+        <w:rPr>
+          <w:rFonts w:ascii="Consolas" w:hAnsi="Consolas" w:cs="Consolas"/>
+          <w:color w:val="000000" w:themeColor="text1"/>
+          <w:sz w:val="22"/>
+          <w:szCs w:val="22"/>
+        </w:rPr>
+      </w:pPr>
+    </w:p>
+    <w:p>
+      <w:pPr>
+        <w:pStyle w:val="Heading6"/>
+      </w:pPr>
+      <w:r>
+        <w:rPr>
+          <w:b/>
+          <w:bCs/>
+          <w:color w:val="345A8A" w:themeColor="accent1" w:themeShade="B5"/>
+          <w:sz w:val="32"/>
+          <w:szCs w:val="32"/>
+        </w:rPr>
+        <w:t xml:space="preserve">Gene Expression </w:t>
+      </w:r>
+      <w:proofErr w:type="spellStart"/>
+      <w:r>
+        <w:rPr>
+          <w:b/>
+          <w:bCs/>
+          <w:color w:val="345A8A" w:themeColor="accent1" w:themeShade="B5"/>
+          <w:sz w:val="32"/>
+          <w:szCs w:val="32"/>
+        </w:rPr>
+        <w:t>PAXgene</w:t>
+      </w:r>
+      <w:proofErr w:type="spellEnd"/>
+      <w:r>
+        <w:rPr>
+          <w:b/>
+          <w:bCs/>
+          <w:color w:val="345A8A" w:themeColor="accent1" w:themeShade="B5"/>
+          <w:sz w:val="32"/>
+          <w:szCs w:val="32"/>
+        </w:rPr>
+        <w:t xml:space="preserve"> Data Processing</w:t>
+      </w:r>
+    </w:p>
+    <w:p>
+      <w:pPr>
+        <w:rPr>
+          <w:rFonts w:ascii="Consolas" w:hAnsi="Consolas" w:cs="Consolas"/>
+          <w:color w:val="000000" w:themeColor="text1"/>
+          <w:sz w:val="22"/>
+          <w:szCs w:val="22"/>
+        </w:rPr>
+      </w:pPr>
+    </w:p>
+    <w:p>
+      <w:pPr>
+        <w:pStyle w:val="Heading2"/>
+      </w:pPr>
+      <w:r>
+        <w:lastRenderedPageBreak/>
+        <w:t>Data Post Processing</w:t>
+      </w:r>
+    </w:p>
+    <w:p>
+      <w:pPr>
+        <w:rPr>
+          <w:rFonts w:asciiTheme="minorHAnsi" w:hAnsiTheme="minorHAnsi"/>
+        </w:rPr>
+      </w:pPr>
+      <w:r>
+        <w:rPr>
+          <w:rFonts w:asciiTheme="minorHAnsi" w:hAnsiTheme="minorHAnsi"/>
+        </w:rPr>
+        <w:t>We found that two samples were switched. This is to correct it.</w:t>
+      </w:r>
+    </w:p>
+    <w:p/>
+    <w:p>
+      <w:pPr>
+        <w:rPr>
+          <w:rFonts w:ascii="Consolas" w:hAnsi="Consolas" w:cs="Consolas"/>
+          <w:sz w:val="22"/>
+          <w:szCs w:val="22"/>
+        </w:rPr>
+      </w:pPr>
+      <w:proofErr w:type="spellStart"/>
+      <w:r>
+        <w:rPr>
+          <w:rFonts w:ascii="Consolas" w:hAnsi="Consolas" w:cs="Consolas"/>
+          <w:sz w:val="22"/>
+          <w:szCs w:val="22"/>
+        </w:rPr>
+        <w:t>Rscript</w:t>
+      </w:r>
+      <w:proofErr w:type="spellEnd"/>
+      <w:r>
+        <w:rPr>
+          <w:rFonts w:ascii="Consolas" w:hAnsi="Consolas" w:cs="Consolas"/>
+          <w:sz w:val="22"/>
+          <w:szCs w:val="22"/>
+        </w:rPr>
+        <w:t xml:space="preserve"> --vanilla </w:t>
+      </w:r>
+      <w:r>
+        <w:rPr>
+          <w:rFonts w:ascii="Consolas" w:hAnsi="Consolas" w:cs="Consolas"/>
+          <w:sz w:val="22"/>
+          <w:szCs w:val="22"/>
+        </w:rPr>
+        <w:t>SCRIPTS/MA/</w:t>
+      </w:r>
+      <w:proofErr w:type="spellStart"/>
+      <w:r>
+        <w:rPr>
+          <w:rFonts w:ascii="Consolas" w:hAnsi="Consolas" w:cs="Consolas"/>
+          <w:sz w:val="22"/>
+          <w:szCs w:val="22"/>
+        </w:rPr>
+        <w:t>filtering_pax</w:t>
+      </w:r>
+      <w:proofErr w:type="spellEnd"/>
+      <w:r>
+        <w:rPr>
+          <w:rFonts w:ascii="Consolas" w:hAnsi="Consolas" w:cs="Consolas"/>
+          <w:sz w:val="22"/>
+          <w:szCs w:val="22"/>
+        </w:rPr>
+        <w:t>/</w:t>
+      </w:r>
+      <w:proofErr w:type="spellStart"/>
+      <w:r>
+        <w:rPr>
+          <w:rFonts w:ascii="Consolas" w:hAnsi="Consolas" w:cs="Consolas"/>
+          <w:sz w:val="22"/>
+          <w:szCs w:val="22"/>
+        </w:rPr>
+        <w:t>switch.samples</w:t>
+      </w:r>
+      <w:proofErr w:type="spellEnd"/>
+      <w:r>
+        <w:rPr>
+          <w:rFonts w:ascii="Consolas" w:hAnsi="Consolas" w:cs="Consolas"/>
+          <w:sz w:val="22"/>
+          <w:szCs w:val="22"/>
+        </w:rPr>
+        <w:t>/</w:t>
+      </w:r>
+      <w:proofErr w:type="spellStart"/>
+      <w:r>
+        <w:rPr>
+          <w:rFonts w:ascii="Consolas" w:hAnsi="Consolas" w:cs="Consolas"/>
+          <w:sz w:val="22"/>
+          <w:szCs w:val="22"/>
+        </w:rPr>
+        <w:t>switch.samples.call.r</w:t>
+      </w:r>
+      <w:proofErr w:type="spellEnd"/>
+    </w:p>
+    <w:p/>
+    <w:p>
+      <w:pPr>
+        <w:pStyle w:val="Heading2"/>
+      </w:pPr>
+      <w:r>
+        <w:t xml:space="preserve">Apply different filtering to samples and genes. The </w:t>
+      </w:r>
+      <w:proofErr w:type="spellStart"/>
+      <w:r>
+        <w:t>probesets</w:t>
+      </w:r>
+      <w:proofErr w:type="spellEnd"/>
+      <w:r>
+        <w:t xml:space="preserve"> mapped to genes.</w:t>
+      </w:r>
+    </w:p>
+    <w:p>
+      <w:pPr>
+        <w:rPr>
+          <w:rFonts w:ascii="Consolas" w:hAnsi="Consolas" w:cs="Consolas"/>
+          <w:sz w:val="22"/>
+          <w:szCs w:val="22"/>
+        </w:rPr>
+      </w:pPr>
+    </w:p>
+    <w:p>
+      <w:pPr>
+        <w:rPr>
+          <w:rFonts w:ascii="Consolas" w:hAnsi="Consolas" w:cs="Consolas"/>
+          <w:sz w:val="22"/>
+          <w:szCs w:val="22"/>
+        </w:rPr>
+      </w:pPr>
+      <w:proofErr w:type="spellStart"/>
+      <w:r>
+        <w:rPr>
+          <w:rFonts w:ascii="Consolas" w:hAnsi="Consolas" w:cs="Consolas"/>
+          <w:sz w:val="22"/>
+          <w:szCs w:val="22"/>
+        </w:rPr>
+        <w:t>Rscript</w:t>
+      </w:r>
+      <w:proofErr w:type="spellEnd"/>
+      <w:r>
+        <w:rPr>
+          <w:rFonts w:ascii="Consolas" w:hAnsi="Consolas" w:cs="Consolas"/>
+          <w:sz w:val="22"/>
+          <w:szCs w:val="22"/>
+        </w:rPr>
+        <w:t xml:space="preserve"> --vanilla SCRIPTS/MA/</w:t>
+      </w:r>
+      <w:proofErr w:type="spellStart"/>
+      <w:r>
+        <w:rPr>
+          <w:rFonts w:ascii="Consolas" w:hAnsi="Consolas" w:cs="Consolas"/>
+          <w:sz w:val="22"/>
+          <w:szCs w:val="22"/>
+        </w:rPr>
+        <w:t>filtering_pax</w:t>
+      </w:r>
+      <w:proofErr w:type="spellEnd"/>
+      <w:r>
+        <w:rPr>
+          <w:rFonts w:ascii="Consolas" w:hAnsi="Consolas" w:cs="Consolas"/>
+          <w:sz w:val="22"/>
+          <w:szCs w:val="22"/>
+        </w:rPr>
+        <w:t>/</w:t>
+      </w:r>
+      <w:proofErr w:type="spellStart"/>
+      <w:proofErr w:type="gramStart"/>
+      <w:r>
+        <w:rPr>
+          <w:rFonts w:ascii="Consolas" w:hAnsi="Consolas" w:cs="Consolas"/>
+          <w:sz w:val="22"/>
+          <w:szCs w:val="22"/>
+        </w:rPr>
+        <w:t>filtering.r</w:t>
+      </w:r>
+      <w:proofErr w:type="spellEnd"/>
+      <w:proofErr w:type="gramEnd"/>
+    </w:p>
+    <w:p/>
+    <w:p>
+      <w:pPr>
+        <w:pStyle w:val="Heading2"/>
+      </w:pPr>
+      <w:r>
+        <w:t>Calculate fold change from day 0</w:t>
+      </w:r>
+    </w:p>
+    <w:p>
+      <w:pPr>
+        <w:rPr>
+          <w:rFonts w:ascii="Consolas" w:hAnsi="Consolas" w:cs="Consolas"/>
+          <w:sz w:val="22"/>
+          <w:szCs w:val="22"/>
+        </w:rPr>
+      </w:pPr>
+    </w:p>
+    <w:p>
+      <w:pPr>
+        <w:rPr>
+          <w:rFonts w:ascii="Consolas" w:hAnsi="Consolas" w:cs="Consolas"/>
+          <w:sz w:val="22"/>
+          <w:szCs w:val="22"/>
+        </w:rPr>
+      </w:pPr>
+      <w:proofErr w:type="spellStart"/>
+      <w:r>
+        <w:rPr>
+          <w:rFonts w:ascii="Consolas" w:hAnsi="Consolas" w:cs="Consolas"/>
+          <w:sz w:val="22"/>
+          <w:szCs w:val="22"/>
+        </w:rPr>
+        <w:t>Rscript</w:t>
+      </w:r>
+      <w:proofErr w:type="spellEnd"/>
+      <w:r>
+        <w:rPr>
+          <w:rFonts w:ascii="Consolas" w:hAnsi="Consolas" w:cs="Consolas"/>
+          <w:sz w:val="22"/>
+          <w:szCs w:val="22"/>
+        </w:rPr>
+        <w:t xml:space="preserve"> –vanilla </w:t>
+      </w:r>
+      <w:r>
+        <w:rPr>
+          <w:rFonts w:ascii="Consolas" w:hAnsi="Consolas" w:cs="Consolas"/>
+          <w:sz w:val="22"/>
+          <w:szCs w:val="22"/>
+        </w:rPr>
+        <w:t>SCRIPTS/MA/calculate_d0_fc/calculate_d0_fc_</w:t>
+      </w:r>
+      <w:proofErr w:type="gramStart"/>
+      <w:r>
+        <w:rPr>
+          <w:rFonts w:ascii="Consolas" w:hAnsi="Consolas" w:cs="Consolas"/>
+          <w:sz w:val="22"/>
+          <w:szCs w:val="22"/>
+        </w:rPr>
+        <w:t>pax.</w:t>
+      </w:r>
+      <w:r>
+        <w:rPr>
+          <w:rFonts w:ascii="Consolas" w:hAnsi="Consolas" w:cs="Consolas"/>
+          <w:sz w:val="22"/>
+          <w:szCs w:val="22"/>
+        </w:rPr>
+        <w:t>r</w:t>
+      </w:r>
+      <w:proofErr w:type="gramEnd"/>
+    </w:p>
+    <w:p>
+      <w:pPr>
+        <w:rPr>
+          <w:rFonts w:ascii="Consolas" w:hAnsi="Consolas" w:cs="Consolas"/>
+          <w:sz w:val="22"/>
+          <w:szCs w:val="22"/>
+        </w:rPr>
+      </w:pPr>
+    </w:p>
+    <w:p>
+      <w:pPr>
+        <w:pStyle w:val="Heading1"/>
+      </w:pPr>
+      <w:r>
+        <w:t>Baseline Data Analysis</w:t>
+      </w:r>
+    </w:p>
+    <w:p/>
+    <w:p>
+      <w:pPr>
+        <w:pStyle w:val="Heading2"/>
+      </w:pPr>
+      <w:r>
+        <w:t>Preparing PBMC day 0 samples</w:t>
+      </w:r>
+    </w:p>
+    <w:p/>
+    <w:p>
+      <w:pPr>
+        <w:rPr>
+          <w:rFonts w:ascii="Consolas" w:hAnsi="Consolas" w:cs="Consolas"/>
+          <w:sz w:val="22"/>
+          <w:szCs w:val="22"/>
+        </w:rPr>
+      </w:pPr>
+      <w:proofErr w:type="spellStart"/>
+      <w:r>
+        <w:rPr>
+          <w:rFonts w:ascii="Consolas" w:hAnsi="Consolas" w:cs="Consolas"/>
+          <w:sz w:val="22"/>
+          <w:szCs w:val="22"/>
+        </w:rPr>
+        <w:t>Rscript</w:t>
+      </w:r>
+      <w:proofErr w:type="spellEnd"/>
+      <w:r>
+        <w:rPr>
+          <w:rFonts w:ascii="Consolas" w:hAnsi="Consolas" w:cs="Consolas"/>
+          <w:sz w:val="22"/>
+          <w:szCs w:val="22"/>
+        </w:rPr>
+        <w:t xml:space="preserve"> --vanilla </w:t>
+      </w:r>
+      <w:r>
+        <w:rPr>
+          <w:rFonts w:ascii="Consolas" w:hAnsi="Consolas" w:cs="Consolas"/>
+          <w:sz w:val="22"/>
+          <w:szCs w:val="22"/>
+        </w:rPr>
+        <w:t>SCRIPTS/MA/</w:t>
+      </w:r>
+      <w:proofErr w:type="spellStart"/>
+      <w:r>
+        <w:rPr>
+          <w:rFonts w:ascii="Consolas" w:hAnsi="Consolas" w:cs="Consolas"/>
+          <w:sz w:val="22"/>
+          <w:szCs w:val="22"/>
+        </w:rPr>
+        <w:t>baseline_pbmc</w:t>
+      </w:r>
+      <w:proofErr w:type="spellEnd"/>
+      <w:r>
+        <w:rPr>
+          <w:rFonts w:ascii="Consolas" w:hAnsi="Consolas" w:cs="Consolas"/>
+          <w:sz w:val="22"/>
+          <w:szCs w:val="22"/>
+        </w:rPr>
+        <w:t>/d0_</w:t>
+      </w:r>
+      <w:proofErr w:type="gramStart"/>
+      <w:r>
+        <w:rPr>
+          <w:rFonts w:ascii="Consolas" w:hAnsi="Consolas" w:cs="Consolas"/>
+          <w:sz w:val="22"/>
+          <w:szCs w:val="22"/>
+        </w:rPr>
+        <w:t>filter.</w:t>
+      </w:r>
+      <w:r>
+        <w:rPr>
+          <w:rFonts w:ascii="Consolas" w:hAnsi="Consolas" w:cs="Consolas"/>
+          <w:sz w:val="22"/>
+          <w:szCs w:val="22"/>
+        </w:rPr>
+        <w:t>r</w:t>
+      </w:r>
+      <w:proofErr w:type="gramEnd"/>
+    </w:p>
+    <w:p/>
+    <w:p>
+      <w:pPr>
+        <w:pStyle w:val="Heading2"/>
+      </w:pPr>
+      <w:r>
+        <w:t>WGCNA clustering of PBMC samples</w:t>
+      </w:r>
+    </w:p>
+    <w:p/>
+    <w:p>
+      <w:pPr>
+        <w:rPr>
+          <w:rFonts w:ascii="Consolas" w:hAnsi="Consolas" w:cs="Consolas"/>
+          <w:sz w:val="22"/>
+          <w:szCs w:val="22"/>
+        </w:rPr>
+      </w:pPr>
+      <w:proofErr w:type="spellStart"/>
+      <w:r>
+        <w:rPr>
+          <w:rFonts w:ascii="Consolas" w:hAnsi="Consolas" w:cs="Consolas"/>
+          <w:sz w:val="22"/>
+          <w:szCs w:val="22"/>
+        </w:rPr>
+        <w:t>Rscript</w:t>
+      </w:r>
+      <w:proofErr w:type="spellEnd"/>
+      <w:r>
+        <w:rPr>
+          <w:rFonts w:ascii="Consolas" w:hAnsi="Consolas" w:cs="Consolas"/>
+          <w:sz w:val="22"/>
+          <w:szCs w:val="22"/>
+        </w:rPr>
+        <w:t xml:space="preserve"> --vanilla </w:t>
+      </w:r>
+      <w:r>
+        <w:rPr>
+          <w:rFonts w:ascii="Consolas" w:hAnsi="Consolas" w:cs="Consolas"/>
+          <w:sz w:val="22"/>
+          <w:szCs w:val="22"/>
+        </w:rPr>
+        <w:t>SCRIPTS/MA/</w:t>
+      </w:r>
+      <w:proofErr w:type="spellStart"/>
+      <w:r>
+        <w:rPr>
+          <w:rFonts w:ascii="Consolas" w:hAnsi="Consolas" w:cs="Consolas"/>
+          <w:sz w:val="22"/>
+          <w:szCs w:val="22"/>
+        </w:rPr>
+        <w:t>baseline_pbmc</w:t>
+      </w:r>
+      <w:proofErr w:type="spellEnd"/>
+      <w:r>
+        <w:rPr>
+          <w:rFonts w:ascii="Consolas" w:hAnsi="Consolas" w:cs="Consolas"/>
+          <w:sz w:val="22"/>
+          <w:szCs w:val="22"/>
+        </w:rPr>
+        <w:t>/d0_</w:t>
+      </w:r>
+      <w:proofErr w:type="gramStart"/>
+      <w:r>
+        <w:rPr>
+          <w:rFonts w:ascii="Consolas" w:hAnsi="Consolas" w:cs="Consolas"/>
+          <w:sz w:val="22"/>
+          <w:szCs w:val="22"/>
+        </w:rPr>
+        <w:t>wgcna.r</w:t>
+      </w:r>
+      <w:proofErr w:type="gramEnd"/>
+    </w:p>
+    <w:p>
+      <w:pPr>
+        <w:rPr>
+          <w:rFonts w:ascii="Consolas" w:hAnsi="Consolas" w:cs="Consolas"/>
+          <w:sz w:val="22"/>
+          <w:szCs w:val="22"/>
+        </w:rPr>
+      </w:pPr>
+      <w:proofErr w:type="spellStart"/>
+      <w:r>
+        <w:rPr>
+          <w:rFonts w:ascii="Consolas" w:hAnsi="Consolas" w:cs="Consolas"/>
+          <w:sz w:val="22"/>
+          <w:szCs w:val="22"/>
+        </w:rPr>
+        <w:t>Rscript</w:t>
+      </w:r>
+      <w:proofErr w:type="spellEnd"/>
+      <w:r>
+        <w:rPr>
+          <w:rFonts w:ascii="Consolas" w:hAnsi="Consolas" w:cs="Consolas"/>
+          <w:sz w:val="22"/>
+          <w:szCs w:val="22"/>
+        </w:rPr>
+        <w:t xml:space="preserve"> --vanilla </w:t>
+      </w:r>
+      <w:r>
+        <w:rPr>
+          <w:rFonts w:ascii="Consolas" w:hAnsi="Consolas" w:cs="Consolas"/>
+          <w:sz w:val="22"/>
+          <w:szCs w:val="22"/>
+        </w:rPr>
+        <w:t>SCRIPTS/MA/</w:t>
+      </w:r>
+      <w:proofErr w:type="spellStart"/>
+      <w:r>
+        <w:rPr>
+          <w:rFonts w:ascii="Consolas" w:hAnsi="Consolas" w:cs="Consolas"/>
+          <w:sz w:val="22"/>
+          <w:szCs w:val="22"/>
+        </w:rPr>
+        <w:t>baseline_pbmc</w:t>
+      </w:r>
+      <w:proofErr w:type="spellEnd"/>
+      <w:r>
+        <w:rPr>
+          <w:rFonts w:ascii="Consolas" w:hAnsi="Consolas" w:cs="Consolas"/>
+          <w:sz w:val="22"/>
+          <w:szCs w:val="22"/>
+        </w:rPr>
+        <w:t>/d0_wgcna_</w:t>
+      </w:r>
+      <w:proofErr w:type="gramStart"/>
+      <w:r>
+        <w:rPr>
+          <w:rFonts w:ascii="Consolas" w:hAnsi="Consolas" w:cs="Consolas"/>
+          <w:sz w:val="22"/>
+          <w:szCs w:val="22"/>
+        </w:rPr>
+        <w:t>output.r</w:t>
+      </w:r>
+      <w:proofErr w:type="gramEnd"/>
+    </w:p>
+    <w:p>
+      <w:pPr>
+        <w:rPr>
+          <w:rFonts w:ascii="Consolas" w:hAnsi="Consolas" w:cs="Consolas"/>
+          <w:sz w:val="22"/>
+          <w:szCs w:val="22"/>
+        </w:rPr>
+      </w:pPr>
+    </w:p>
+    <w:p>
+      <w:pPr>
+        <w:pStyle w:val="Heading2"/>
+      </w:pPr>
+      <w:r>
+        <w:t>BTM enrichment analysis of data from PBMC samples</w:t>
+      </w:r>
+    </w:p>
+    <w:p/>
+    <w:p>
+      <w:pPr>
+        <w:rPr>
+          <w:rFonts w:ascii="Consolas" w:hAnsi="Consolas" w:cs="Consolas"/>
+          <w:sz w:val="22"/>
+          <w:szCs w:val="22"/>
+        </w:rPr>
+      </w:pPr>
+      <w:proofErr w:type="spellStart"/>
+      <w:r>
+        <w:rPr>
+          <w:rFonts w:ascii="Consolas" w:hAnsi="Consolas" w:cs="Consolas"/>
+          <w:sz w:val="22"/>
+          <w:szCs w:val="22"/>
+        </w:rPr>
+        <w:t>Rscript</w:t>
+      </w:r>
+      <w:proofErr w:type="spellEnd"/>
+      <w:r>
+        <w:rPr>
+          <w:rFonts w:ascii="Consolas" w:hAnsi="Consolas" w:cs="Consolas"/>
+          <w:sz w:val="22"/>
+          <w:szCs w:val="22"/>
+        </w:rPr>
+        <w:t xml:space="preserve"> --vanilla </w:t>
+      </w:r>
+      <w:r>
+        <w:rPr>
+          <w:rFonts w:ascii="Consolas" w:hAnsi="Consolas" w:cs="Consolas"/>
+          <w:sz w:val="22"/>
+          <w:szCs w:val="22"/>
+        </w:rPr>
+        <w:t>SCRIPTS/MA/</w:t>
+      </w:r>
+      <w:proofErr w:type="spellStart"/>
+      <w:r>
+        <w:rPr>
+          <w:rFonts w:ascii="Consolas" w:hAnsi="Consolas" w:cs="Consolas"/>
+          <w:sz w:val="22"/>
+          <w:szCs w:val="22"/>
+        </w:rPr>
+        <w:t>baseline_pbmc</w:t>
+      </w:r>
+      <w:proofErr w:type="spellEnd"/>
+      <w:r>
+        <w:rPr>
+          <w:rFonts w:ascii="Consolas" w:hAnsi="Consolas" w:cs="Consolas"/>
+          <w:sz w:val="22"/>
+          <w:szCs w:val="22"/>
+        </w:rPr>
+        <w:t>/d0_wgcna_BTM_</w:t>
+      </w:r>
+      <w:proofErr w:type="gramStart"/>
+      <w:r>
+        <w:rPr>
+          <w:rFonts w:ascii="Consolas" w:hAnsi="Consolas" w:cs="Consolas"/>
+          <w:sz w:val="22"/>
+          <w:szCs w:val="22"/>
+        </w:rPr>
+        <w:t>enrichment.r</w:t>
+      </w:r>
+      <w:proofErr w:type="gramEnd"/>
+    </w:p>
+    <w:p/>
+    <w:p>
+      <w:pPr>
+        <w:pStyle w:val="Heading2"/>
+      </w:pPr>
+      <w:r>
+        <w:t>Preparing whole blood (</w:t>
+      </w:r>
+      <w:proofErr w:type="spellStart"/>
+      <w:r>
+        <w:t>PAXgene</w:t>
+      </w:r>
+      <w:proofErr w:type="spellEnd"/>
+      <w:r>
+        <w:t>) day 0 samples</w:t>
+      </w:r>
+    </w:p>
+    <w:p/>
+    <w:p>
+      <w:pPr>
+        <w:rPr>
+          <w:rFonts w:ascii="Consolas" w:hAnsi="Consolas" w:cs="Consolas"/>
+          <w:sz w:val="22"/>
+          <w:szCs w:val="22"/>
+        </w:rPr>
+      </w:pPr>
+      <w:proofErr w:type="spellStart"/>
+      <w:r>
+        <w:rPr>
+          <w:rFonts w:ascii="Consolas" w:hAnsi="Consolas" w:cs="Consolas"/>
+          <w:sz w:val="22"/>
+          <w:szCs w:val="22"/>
+        </w:rPr>
+        <w:t>Rscript</w:t>
+      </w:r>
+      <w:proofErr w:type="spellEnd"/>
+      <w:r>
+        <w:rPr>
+          <w:rFonts w:ascii="Consolas" w:hAnsi="Consolas" w:cs="Consolas"/>
+          <w:sz w:val="22"/>
+          <w:szCs w:val="22"/>
+        </w:rPr>
+        <w:t xml:space="preserve"> --vanilla </w:t>
+      </w:r>
+      <w:r>
+        <w:rPr>
+          <w:rFonts w:ascii="Consolas" w:hAnsi="Consolas" w:cs="Consolas"/>
+          <w:sz w:val="22"/>
+          <w:szCs w:val="22"/>
+        </w:rPr>
+        <w:t>SCRIPTS/MA/</w:t>
+      </w:r>
+      <w:proofErr w:type="spellStart"/>
+      <w:r>
+        <w:rPr>
+          <w:rFonts w:ascii="Consolas" w:hAnsi="Consolas" w:cs="Consolas"/>
+          <w:sz w:val="22"/>
+          <w:szCs w:val="22"/>
+        </w:rPr>
+        <w:t>baseline_pax</w:t>
+      </w:r>
+      <w:proofErr w:type="spellEnd"/>
+      <w:r>
+        <w:rPr>
+          <w:rFonts w:ascii="Consolas" w:hAnsi="Consolas" w:cs="Consolas"/>
+          <w:sz w:val="22"/>
+          <w:szCs w:val="22"/>
+        </w:rPr>
+        <w:t>/d0_</w:t>
+      </w:r>
+      <w:proofErr w:type="gramStart"/>
+      <w:r>
+        <w:rPr>
+          <w:rFonts w:ascii="Consolas" w:hAnsi="Consolas" w:cs="Consolas"/>
+          <w:sz w:val="22"/>
+          <w:szCs w:val="22"/>
+        </w:rPr>
+        <w:t>filter.r</w:t>
+      </w:r>
+      <w:proofErr w:type="gramEnd"/>
+    </w:p>
+    <w:p/>
+    <w:p>
+      <w:pPr>
+        <w:pStyle w:val="Heading2"/>
+      </w:pPr>
+      <w:r>
+        <w:t>WGCNA clustering of whole blood samples</w:t>
+      </w:r>
+    </w:p>
+    <w:p/>
+    <w:p>
+      <w:pPr>
+        <w:rPr>
+          <w:rFonts w:ascii="Consolas" w:hAnsi="Consolas" w:cs="Consolas"/>
+          <w:sz w:val="22"/>
+          <w:szCs w:val="22"/>
+        </w:rPr>
+      </w:pPr>
+      <w:proofErr w:type="spellStart"/>
+      <w:r>
+        <w:rPr>
+          <w:rFonts w:ascii="Consolas" w:hAnsi="Consolas" w:cs="Consolas"/>
+          <w:sz w:val="22"/>
+          <w:szCs w:val="22"/>
+        </w:rPr>
+        <w:t>Rscript</w:t>
+      </w:r>
+      <w:proofErr w:type="spellEnd"/>
+      <w:r>
+        <w:rPr>
+          <w:rFonts w:ascii="Consolas" w:hAnsi="Consolas" w:cs="Consolas"/>
+          <w:sz w:val="22"/>
+          <w:szCs w:val="22"/>
+        </w:rPr>
+        <w:t xml:space="preserve"> --vanilla </w:t>
+      </w:r>
+      <w:r>
+        <w:rPr>
+          <w:rFonts w:ascii="Consolas" w:hAnsi="Consolas" w:cs="Consolas"/>
+          <w:sz w:val="22"/>
+          <w:szCs w:val="22"/>
+        </w:rPr>
+        <w:t>SCRIPTS/MA/</w:t>
+      </w:r>
+      <w:proofErr w:type="spellStart"/>
+      <w:r>
+        <w:rPr>
+          <w:rFonts w:ascii="Consolas" w:hAnsi="Consolas" w:cs="Consolas"/>
+          <w:sz w:val="22"/>
+          <w:szCs w:val="22"/>
+        </w:rPr>
+        <w:t>baseline_pax</w:t>
+      </w:r>
+      <w:proofErr w:type="spellEnd"/>
+      <w:r>
+        <w:rPr>
+          <w:rFonts w:ascii="Consolas" w:hAnsi="Consolas" w:cs="Consolas"/>
+          <w:sz w:val="22"/>
+          <w:szCs w:val="22"/>
+        </w:rPr>
+        <w:t>/d0_</w:t>
+      </w:r>
+      <w:proofErr w:type="gramStart"/>
+      <w:r>
+        <w:rPr>
+          <w:rFonts w:ascii="Consolas" w:hAnsi="Consolas" w:cs="Consolas"/>
+          <w:sz w:val="22"/>
+          <w:szCs w:val="22"/>
+        </w:rPr>
+        <w:t>wgcna.r</w:t>
+      </w:r>
+      <w:proofErr w:type="gramEnd"/>
+    </w:p>
+    <w:p>
+      <w:pPr>
+        <w:rPr>
+          <w:rFonts w:ascii="Consolas" w:hAnsi="Consolas" w:cs="Consolas"/>
+          <w:sz w:val="22"/>
+          <w:szCs w:val="22"/>
+        </w:rPr>
+      </w:pPr>
+      <w:proofErr w:type="spellStart"/>
+      <w:r>
+        <w:rPr>
+          <w:rFonts w:ascii="Consolas" w:hAnsi="Consolas" w:cs="Consolas"/>
+          <w:sz w:val="22"/>
+          <w:szCs w:val="22"/>
+        </w:rPr>
+        <w:t>Rscript</w:t>
+      </w:r>
+      <w:proofErr w:type="spellEnd"/>
+      <w:r>
+        <w:rPr>
+          <w:rFonts w:ascii="Consolas" w:hAnsi="Consolas" w:cs="Consolas"/>
+          <w:sz w:val="22"/>
+          <w:szCs w:val="22"/>
+        </w:rPr>
+        <w:t xml:space="preserve"> --vanilla </w:t>
+      </w:r>
+      <w:r>
+        <w:rPr>
+          <w:rFonts w:ascii="Consolas" w:hAnsi="Consolas" w:cs="Consolas"/>
+          <w:sz w:val="22"/>
+          <w:szCs w:val="22"/>
+        </w:rPr>
+        <w:t>SCRIPTS/MA/</w:t>
+      </w:r>
+      <w:proofErr w:type="spellStart"/>
+      <w:r>
+        <w:rPr>
+          <w:rFonts w:ascii="Consolas" w:hAnsi="Consolas" w:cs="Consolas"/>
+          <w:sz w:val="22"/>
+          <w:szCs w:val="22"/>
+        </w:rPr>
+        <w:t>baseline_pax</w:t>
+      </w:r>
+      <w:proofErr w:type="spellEnd"/>
+      <w:r>
+        <w:rPr>
+          <w:rFonts w:ascii="Consolas" w:hAnsi="Consolas" w:cs="Consolas"/>
+          <w:sz w:val="22"/>
+          <w:szCs w:val="22"/>
+        </w:rPr>
+        <w:t>/d0_wgcna_</w:t>
+      </w:r>
+      <w:proofErr w:type="gramStart"/>
+      <w:r>
+        <w:rPr>
+          <w:rFonts w:ascii="Consolas" w:hAnsi="Consolas" w:cs="Consolas"/>
+          <w:sz w:val="22"/>
+          <w:szCs w:val="22"/>
+        </w:rPr>
+        <w:t>output.r</w:t>
+      </w:r>
+      <w:proofErr w:type="gramEnd"/>
+    </w:p>
+    <w:p/>
+    <w:p>
+      <w:pPr>
+        <w:pStyle w:val="Heading2"/>
+      </w:pPr>
+      <w:r>
+        <w:lastRenderedPageBreak/>
+        <w:t>BTM enrichment analysis of data from whole blood samples</w:t>
+      </w:r>
+    </w:p>
+    <w:p>
+      <w:pPr>
+        <w:rPr>
+          <w:rFonts w:ascii="Consolas" w:hAnsi="Consolas" w:cs="Consolas"/>
+          <w:sz w:val="22"/>
+          <w:szCs w:val="22"/>
+        </w:rPr>
+      </w:pPr>
+    </w:p>
+    <w:p>
+      <w:pPr>
+        <w:rPr>
+          <w:rFonts w:ascii="Consolas" w:hAnsi="Consolas" w:cs="Consolas"/>
+          <w:sz w:val="22"/>
+          <w:szCs w:val="22"/>
+        </w:rPr>
+      </w:pPr>
+      <w:proofErr w:type="spellStart"/>
+      <w:r>
+        <w:rPr>
+          <w:rFonts w:ascii="Consolas" w:hAnsi="Consolas" w:cs="Consolas"/>
+          <w:sz w:val="22"/>
+          <w:szCs w:val="22"/>
+        </w:rPr>
+        <w:t>Rscript</w:t>
+      </w:r>
+      <w:proofErr w:type="spellEnd"/>
+      <w:r>
+        <w:rPr>
+          <w:rFonts w:ascii="Consolas" w:hAnsi="Consolas" w:cs="Consolas"/>
+          <w:sz w:val="22"/>
+          <w:szCs w:val="22"/>
+        </w:rPr>
+        <w:t xml:space="preserve"> --vanilla </w:t>
+      </w:r>
+      <w:r>
+        <w:rPr>
+          <w:rFonts w:ascii="Consolas" w:hAnsi="Consolas" w:cs="Consolas"/>
+          <w:sz w:val="22"/>
+          <w:szCs w:val="22"/>
+        </w:rPr>
+        <w:t>SCRIPTS/MA/</w:t>
+      </w:r>
+      <w:proofErr w:type="spellStart"/>
+      <w:r>
+        <w:rPr>
+          <w:rFonts w:ascii="Consolas" w:hAnsi="Consolas" w:cs="Consolas"/>
+          <w:sz w:val="22"/>
+          <w:szCs w:val="22"/>
+        </w:rPr>
+        <w:t>baseline_pax</w:t>
+      </w:r>
+      <w:proofErr w:type="spellEnd"/>
+      <w:r>
+        <w:rPr>
+          <w:rFonts w:ascii="Consolas" w:hAnsi="Consolas" w:cs="Consolas"/>
+          <w:sz w:val="22"/>
+          <w:szCs w:val="22"/>
+        </w:rPr>
+        <w:t>/d0_wgcna_BTM_</w:t>
+      </w:r>
+      <w:proofErr w:type="gramStart"/>
+      <w:r>
+        <w:rPr>
+          <w:rFonts w:ascii="Consolas" w:hAnsi="Consolas" w:cs="Consolas"/>
+          <w:sz w:val="22"/>
+          <w:szCs w:val="22"/>
+        </w:rPr>
+        <w:t>enrichment.r</w:t>
+      </w:r>
+      <w:proofErr w:type="gramEnd"/>
+    </w:p>
+    <w:p/>
+    <w:p>
+      <w:pPr>
+        <w:pStyle w:val="Heading2"/>
+      </w:pPr>
+      <w:proofErr w:type="spellStart"/>
+      <w:r>
+        <w:t>FIgure</w:t>
+      </w:r>
+      <w:proofErr w:type="spellEnd"/>
+      <w:r>
+        <w:t xml:space="preserve"> 4A. Combining BTM enrichment results from PBMC and whole blood samples</w:t>
+      </w:r>
+      <w:r>
+        <w:t xml:space="preserve">. </w:t>
+      </w:r>
+      <w:r>
+        <w:t>Also Suppl. Figure 6A</w:t>
+      </w:r>
+    </w:p>
+    <w:p/>
+    <w:p>
+      <w:pPr>
+        <w:rPr>
+          <w:rFonts w:ascii="Consolas" w:hAnsi="Consolas" w:cs="Consolas"/>
+          <w:sz w:val="22"/>
+          <w:szCs w:val="22"/>
+        </w:rPr>
+      </w:pPr>
+      <w:proofErr w:type="spellStart"/>
+      <w:r>
+        <w:rPr>
+          <w:rFonts w:ascii="Consolas" w:hAnsi="Consolas" w:cs="Consolas"/>
+          <w:sz w:val="22"/>
+          <w:szCs w:val="22"/>
+        </w:rPr>
+        <w:t>Rscript</w:t>
+      </w:r>
+      <w:proofErr w:type="spellEnd"/>
+      <w:r>
+        <w:rPr>
+          <w:rFonts w:ascii="Consolas" w:hAnsi="Consolas" w:cs="Consolas"/>
+          <w:sz w:val="22"/>
+          <w:szCs w:val="22"/>
+        </w:rPr>
+        <w:t xml:space="preserve"> --vanilla </w:t>
+      </w:r>
+      <w:r>
+        <w:rPr>
+          <w:rFonts w:ascii="Consolas" w:hAnsi="Consolas" w:cs="Consolas"/>
+          <w:sz w:val="22"/>
+          <w:szCs w:val="22"/>
+        </w:rPr>
+        <w:t>SCRIPTS/MA/baseline/</w:t>
+      </w:r>
+      <w:proofErr w:type="spellStart"/>
+      <w:r>
+        <w:rPr>
+          <w:rFonts w:ascii="Consolas" w:hAnsi="Consolas" w:cs="Consolas"/>
+          <w:sz w:val="22"/>
+          <w:szCs w:val="22"/>
+        </w:rPr>
+        <w:t>plot_BTM_pbmc_</w:t>
+      </w:r>
+      <w:proofErr w:type="gramStart"/>
+      <w:r>
+        <w:rPr>
+          <w:rFonts w:ascii="Consolas" w:hAnsi="Consolas" w:cs="Consolas"/>
+          <w:sz w:val="22"/>
+          <w:szCs w:val="22"/>
+        </w:rPr>
+        <w:t>pax.r</w:t>
+      </w:r>
+      <w:proofErr w:type="spellEnd"/>
+      <w:proofErr w:type="gramEnd"/>
+    </w:p>
+    <w:p/>
+    <w:p>
+      <w:pPr>
+        <w:pStyle w:val="Heading2"/>
+      </w:pPr>
+      <w:r>
+        <w:t>Elastic net models for baseline prediction</w:t>
+      </w:r>
+    </w:p>
+    <w:p>
+      <w:pPr>
+        <w:pStyle w:val="Heading3"/>
+      </w:pPr>
+      <w:r>
+        <w:t>Generate input data:</w:t>
+      </w:r>
+    </w:p>
+    <w:p/>
+    <w:p>
+      <w:pPr>
+        <w:rPr>
+          <w:rFonts w:ascii="Consolas" w:hAnsi="Consolas" w:cs="Consolas"/>
+          <w:sz w:val="22"/>
+          <w:szCs w:val="22"/>
+        </w:rPr>
+      </w:pPr>
+      <w:proofErr w:type="spellStart"/>
+      <w:r>
+        <w:rPr>
+          <w:rFonts w:ascii="Consolas" w:hAnsi="Consolas" w:cs="Consolas"/>
+          <w:sz w:val="22"/>
+          <w:szCs w:val="22"/>
+        </w:rPr>
+        <w:t>Rscript</w:t>
+      </w:r>
+      <w:proofErr w:type="spellEnd"/>
+      <w:r>
+        <w:rPr>
+          <w:rFonts w:ascii="Consolas" w:hAnsi="Consolas" w:cs="Consolas"/>
+          <w:sz w:val="22"/>
+          <w:szCs w:val="22"/>
+        </w:rPr>
+        <w:t xml:space="preserve"> --vanilla </w:t>
+      </w:r>
+      <w:r>
+        <w:rPr>
+          <w:rFonts w:ascii="Consolas" w:hAnsi="Consolas" w:cs="Consolas"/>
+          <w:sz w:val="22"/>
+          <w:szCs w:val="22"/>
+        </w:rPr>
+        <w:t>SCRIPTS/</w:t>
+      </w:r>
+      <w:proofErr w:type="spellStart"/>
+      <w:r>
+        <w:rPr>
+          <w:rFonts w:ascii="Consolas" w:hAnsi="Consolas" w:cs="Consolas"/>
+          <w:sz w:val="22"/>
+          <w:szCs w:val="22"/>
+        </w:rPr>
+        <w:t>eNetXplorer</w:t>
+      </w:r>
+      <w:proofErr w:type="spellEnd"/>
+      <w:r>
+        <w:rPr>
+          <w:rFonts w:ascii="Consolas" w:hAnsi="Consolas" w:cs="Consolas"/>
+          <w:sz w:val="22"/>
+          <w:szCs w:val="22"/>
+        </w:rPr>
+        <w:t>/eNet_input_r</w:t>
+      </w:r>
+      <w:proofErr w:type="gramStart"/>
+      <w:r>
+        <w:rPr>
+          <w:rFonts w:ascii="Consolas" w:hAnsi="Consolas" w:cs="Consolas"/>
+          <w:sz w:val="22"/>
+          <w:szCs w:val="22"/>
+        </w:rPr>
+        <w:t>6.r</w:t>
+      </w:r>
+      <w:proofErr w:type="gramEnd"/>
+    </w:p>
+    <w:p/>
+    <w:p>
+      <w:pPr>
+        <w:pStyle w:val="Heading3"/>
+      </w:pPr>
+      <w:r>
+        <w:t xml:space="preserve">Run </w:t>
+      </w:r>
+      <w:proofErr w:type="spellStart"/>
+      <w:r>
+        <w:t>eNetXplorer</w:t>
+      </w:r>
+      <w:proofErr w:type="spellEnd"/>
+      <w:r>
+        <w:t>:</w:t>
+      </w:r>
+    </w:p>
+    <w:p/>
+    <w:p>
+      <w:pPr>
+        <w:rPr>
+          <w:rFonts w:ascii="Consolas" w:hAnsi="Consolas" w:cs="Consolas"/>
+          <w:sz w:val="22"/>
+          <w:szCs w:val="22"/>
+        </w:rPr>
+      </w:pPr>
+      <w:proofErr w:type="spellStart"/>
+      <w:r>
+        <w:rPr>
+          <w:rFonts w:ascii="Consolas" w:hAnsi="Consolas" w:cs="Consolas"/>
+          <w:sz w:val="22"/>
+          <w:szCs w:val="22"/>
+        </w:rPr>
+        <w:t>Rscript</w:t>
+      </w:r>
+      <w:proofErr w:type="spellEnd"/>
+      <w:r>
+        <w:rPr>
+          <w:rFonts w:ascii="Consolas" w:hAnsi="Consolas" w:cs="Consolas"/>
+          <w:sz w:val="22"/>
+          <w:szCs w:val="22"/>
+        </w:rPr>
+        <w:t xml:space="preserve"> --vanilla </w:t>
+      </w:r>
+      <w:r>
+        <w:rPr>
+          <w:rFonts w:ascii="Consolas" w:hAnsi="Consolas" w:cs="Consolas"/>
+          <w:sz w:val="22"/>
+          <w:szCs w:val="22"/>
+        </w:rPr>
+        <w:t>SCRIPTS/</w:t>
+      </w:r>
+      <w:proofErr w:type="spellStart"/>
+      <w:r>
+        <w:rPr>
+          <w:rFonts w:ascii="Consolas" w:hAnsi="Consolas" w:cs="Consolas"/>
+          <w:sz w:val="22"/>
+          <w:szCs w:val="22"/>
+        </w:rPr>
+        <w:t>eNetXplorer</w:t>
+      </w:r>
+      <w:proofErr w:type="spellEnd"/>
+      <w:r>
+        <w:rPr>
+          <w:rFonts w:ascii="Consolas" w:hAnsi="Consolas" w:cs="Consolas"/>
+          <w:sz w:val="22"/>
+          <w:szCs w:val="22"/>
+        </w:rPr>
+        <w:t>/eNetXplorer_R6_181022.R</w:t>
+      </w:r>
+    </w:p>
+    <w:p/>
+    <w:p>
+      <w:pPr>
+        <w:pStyle w:val="Heading3"/>
+      </w:pPr>
+      <w:r>
+        <w:t>Figure 4B</w:t>
+      </w:r>
+    </w:p>
+    <w:p/>
+    <w:p>
+      <w:pPr>
+        <w:rPr>
+          <w:rFonts w:ascii="Consolas" w:hAnsi="Consolas" w:cs="Consolas"/>
+          <w:sz w:val="22"/>
+          <w:szCs w:val="22"/>
+        </w:rPr>
+      </w:pPr>
+      <w:proofErr w:type="spellStart"/>
+      <w:r>
+        <w:rPr>
+          <w:rFonts w:ascii="Consolas" w:hAnsi="Consolas" w:cs="Consolas"/>
+          <w:sz w:val="22"/>
+          <w:szCs w:val="22"/>
+        </w:rPr>
+        <w:t>Rscript</w:t>
+      </w:r>
+      <w:proofErr w:type="spellEnd"/>
+      <w:r>
+        <w:rPr>
+          <w:rFonts w:ascii="Consolas" w:hAnsi="Consolas" w:cs="Consolas"/>
+          <w:sz w:val="22"/>
+          <w:szCs w:val="22"/>
+        </w:rPr>
+        <w:t xml:space="preserve"> --vanilla </w:t>
+      </w:r>
+      <w:r>
+        <w:rPr>
+          <w:rFonts w:ascii="Consolas" w:hAnsi="Consolas" w:cs="Consolas"/>
+          <w:sz w:val="22"/>
+          <w:szCs w:val="22"/>
+        </w:rPr>
+        <w:t>SCRIPTS/</w:t>
+      </w:r>
+      <w:proofErr w:type="spellStart"/>
+      <w:r>
+        <w:rPr>
+          <w:rFonts w:ascii="Consolas" w:hAnsi="Consolas" w:cs="Consolas"/>
+          <w:sz w:val="22"/>
+          <w:szCs w:val="22"/>
+        </w:rPr>
+        <w:t>eNet_figures</w:t>
+      </w:r>
+      <w:proofErr w:type="spellEnd"/>
+      <w:r>
+        <w:rPr>
+          <w:rFonts w:ascii="Consolas" w:hAnsi="Consolas" w:cs="Consolas"/>
+          <w:sz w:val="22"/>
+          <w:szCs w:val="22"/>
+        </w:rPr>
+        <w:t>/enet_plots_R</w:t>
+      </w:r>
+      <w:proofErr w:type="gramStart"/>
+      <w:r>
+        <w:rPr>
+          <w:rFonts w:ascii="Consolas" w:hAnsi="Consolas" w:cs="Consolas"/>
+          <w:sz w:val="22"/>
+          <w:szCs w:val="22"/>
+        </w:rPr>
+        <w:t>6.r</w:t>
+      </w:r>
+      <w:proofErr w:type="gramEnd"/>
+    </w:p>
+    <w:p>
+      <w:pPr>
+        <w:pStyle w:val="Heading3"/>
+      </w:pPr>
+      <w:r>
+        <w:t>Figure 4C</w:t>
+      </w:r>
+    </w:p>
+    <w:p/>
+    <w:p>
+      <w:pPr>
+        <w:rPr>
+          <w:rFonts w:ascii="Consolas" w:hAnsi="Consolas" w:cs="Consolas"/>
+          <w:sz w:val="22"/>
+          <w:szCs w:val="22"/>
+        </w:rPr>
+      </w:pPr>
+      <w:proofErr w:type="spellStart"/>
+      <w:r>
+        <w:rPr>
+          <w:rFonts w:ascii="Consolas" w:hAnsi="Consolas" w:cs="Consolas"/>
+          <w:sz w:val="22"/>
+          <w:szCs w:val="22"/>
+        </w:rPr>
+        <w:t>Rscript</w:t>
+      </w:r>
+      <w:proofErr w:type="spellEnd"/>
+      <w:r>
+        <w:rPr>
+          <w:rFonts w:ascii="Consolas" w:hAnsi="Consolas" w:cs="Consolas"/>
+          <w:sz w:val="22"/>
+          <w:szCs w:val="22"/>
+        </w:rPr>
+        <w:t xml:space="preserve"> --vanilla </w:t>
+      </w:r>
+      <w:r>
+        <w:rPr>
+          <w:rFonts w:ascii="Consolas" w:hAnsi="Consolas" w:cs="Consolas"/>
+          <w:sz w:val="22"/>
+          <w:szCs w:val="22"/>
+        </w:rPr>
+        <w:t>SCRIPTS/MA/baseline/</w:t>
+      </w:r>
+      <w:proofErr w:type="spellStart"/>
+      <w:r>
+        <w:rPr>
+          <w:rFonts w:ascii="Consolas" w:hAnsi="Consolas" w:cs="Consolas"/>
+          <w:sz w:val="22"/>
+          <w:szCs w:val="22"/>
+        </w:rPr>
+        <w:t>IFN.gene_overlap_figure.r</w:t>
+      </w:r>
+      <w:proofErr w:type="spellEnd"/>
+    </w:p>
+    <w:p>
+      <w:pPr>
+        <w:rPr>
+          <w:rFonts w:ascii="Consolas" w:hAnsi="Consolas" w:cs="Consolas"/>
+          <w:sz w:val="22"/>
+          <w:szCs w:val="22"/>
+        </w:rPr>
+      </w:pPr>
+    </w:p>
+    <w:p>
+      <w:pPr>
+        <w:pStyle w:val="Heading1"/>
+      </w:pPr>
+      <w:r>
+        <w:t xml:space="preserve">Unblinding results </w:t>
+      </w:r>
+    </w:p>
+    <w:p/>
+    <w:p>
+      <w:pPr>
+        <w:pStyle w:val="Heading2"/>
+      </w:pPr>
+      <w:r>
+        <w:t>Figure 5B</w:t>
+      </w:r>
+    </w:p>
+    <w:p/>
+    <w:p>
+      <w:pPr>
+        <w:rPr>
+          <w:rFonts w:ascii="Consolas" w:hAnsi="Consolas" w:cs="Consolas"/>
+          <w:sz w:val="22"/>
+          <w:szCs w:val="22"/>
+        </w:rPr>
+      </w:pPr>
+      <w:proofErr w:type="spellStart"/>
+      <w:r>
+        <w:rPr>
+          <w:rFonts w:ascii="Consolas" w:hAnsi="Consolas" w:cs="Consolas"/>
+          <w:sz w:val="22"/>
+          <w:szCs w:val="22"/>
+        </w:rPr>
+        <w:t>Rscript</w:t>
+      </w:r>
+      <w:proofErr w:type="spellEnd"/>
+      <w:r>
+        <w:rPr>
+          <w:rFonts w:ascii="Consolas" w:hAnsi="Consolas" w:cs="Consolas"/>
+          <w:sz w:val="22"/>
+          <w:szCs w:val="22"/>
+        </w:rPr>
+        <w:t xml:space="preserve"> --vanilla </w:t>
+      </w:r>
+      <w:r>
+        <w:rPr>
+          <w:rFonts w:ascii="Consolas" w:hAnsi="Consolas" w:cs="Consolas"/>
+          <w:sz w:val="22"/>
+          <w:szCs w:val="22"/>
+        </w:rPr>
+        <w:t>S</w:t>
+      </w:r>
+      <w:r>
+        <w:rPr>
+          <w:rFonts w:ascii="Consolas" w:hAnsi="Consolas" w:cs="Consolas"/>
+          <w:sz w:val="22"/>
+          <w:szCs w:val="22"/>
+        </w:rPr>
+        <w:t>CRIPTS/adjuvant_prediction/pattern_gene_time_score_sel.subject.r</w:t>
+      </w:r>
+    </w:p>
+    <w:p>
+      <w:pPr>
+        <w:rPr>
+          <w:rFonts w:ascii="Consolas" w:hAnsi="Consolas" w:cs="Consolas"/>
+          <w:sz w:val="22"/>
+          <w:szCs w:val="22"/>
+        </w:rPr>
+      </w:pPr>
+      <w:proofErr w:type="spellStart"/>
+      <w:r>
+        <w:rPr>
+          <w:rFonts w:ascii="Consolas" w:hAnsi="Consolas" w:cs="Consolas"/>
+          <w:sz w:val="22"/>
+          <w:szCs w:val="22"/>
+        </w:rPr>
+        <w:t>Rscript</w:t>
+      </w:r>
+      <w:proofErr w:type="spellEnd"/>
+      <w:r>
+        <w:rPr>
+          <w:rFonts w:ascii="Consolas" w:hAnsi="Consolas" w:cs="Consolas"/>
+          <w:sz w:val="22"/>
+          <w:szCs w:val="22"/>
+        </w:rPr>
+        <w:t xml:space="preserve"> --vanilla </w:t>
+      </w:r>
+      <w:r>
+        <w:rPr>
+          <w:rFonts w:ascii="Consolas" w:hAnsi="Consolas" w:cs="Consolas"/>
+          <w:sz w:val="22"/>
+          <w:szCs w:val="22"/>
+        </w:rPr>
+        <w:t>SCRIPTS/adjuvant_prediction/pattern_flow_time_score_sel.subject.r</w:t>
+      </w:r>
+    </w:p>
+    <w:p>
+      <w:pPr>
+        <w:rPr>
+          <w:rFonts w:ascii="Consolas" w:hAnsi="Consolas" w:cs="Consolas"/>
+          <w:sz w:val="22"/>
+          <w:szCs w:val="22"/>
+        </w:rPr>
+      </w:pPr>
+      <w:proofErr w:type="spellStart"/>
+      <w:r>
+        <w:rPr>
+          <w:rFonts w:ascii="Consolas" w:hAnsi="Consolas" w:cs="Consolas"/>
+          <w:sz w:val="22"/>
+          <w:szCs w:val="22"/>
+        </w:rPr>
+        <w:t>Rscript</w:t>
+      </w:r>
+      <w:proofErr w:type="spellEnd"/>
+      <w:r>
+        <w:rPr>
+          <w:rFonts w:ascii="Consolas" w:hAnsi="Consolas" w:cs="Consolas"/>
+          <w:sz w:val="22"/>
+          <w:szCs w:val="22"/>
+        </w:rPr>
+        <w:t xml:space="preserve"> --vanilla </w:t>
+      </w:r>
+      <w:r>
+        <w:rPr>
+          <w:rFonts w:ascii="Consolas" w:hAnsi="Consolas" w:cs="Consolas"/>
+          <w:sz w:val="22"/>
+          <w:szCs w:val="22"/>
+        </w:rPr>
+        <w:t>SCRIPTS/</w:t>
+      </w:r>
+      <w:proofErr w:type="spellStart"/>
+      <w:r>
+        <w:rPr>
+          <w:rFonts w:ascii="Consolas" w:hAnsi="Consolas" w:cs="Consolas"/>
+          <w:sz w:val="22"/>
+          <w:szCs w:val="22"/>
+        </w:rPr>
+        <w:t>adjuvant_prediction</w:t>
+      </w:r>
+      <w:proofErr w:type="spellEnd"/>
+      <w:r>
+        <w:rPr>
+          <w:rFonts w:ascii="Consolas" w:hAnsi="Consolas" w:cs="Consolas"/>
+          <w:sz w:val="22"/>
+          <w:szCs w:val="22"/>
+        </w:rPr>
+        <w:t>/IP10_time_score_sel.subject.r</w:t>
+      </w:r>
+    </w:p>
+    <w:p/>
+    <w:p>
+      <w:pPr>
+        <w:pStyle w:val="Heading2"/>
+      </w:pPr>
+      <w:r>
+        <w:t xml:space="preserve">Figure 5C </w:t>
+      </w:r>
+    </w:p>
+    <w:p>
+      <w:pPr>
+        <w:rPr>
+          <w:rFonts w:ascii="Consolas" w:hAnsi="Consolas" w:cs="Consolas"/>
+          <w:sz w:val="22"/>
+          <w:szCs w:val="22"/>
+        </w:rPr>
+      </w:pPr>
+    </w:p>
+    <w:p>
+      <w:pPr>
+        <w:rPr>
+          <w:rFonts w:ascii="Consolas" w:hAnsi="Consolas" w:cs="Consolas"/>
+          <w:sz w:val="22"/>
+          <w:szCs w:val="22"/>
+        </w:rPr>
+      </w:pPr>
+      <w:proofErr w:type="spellStart"/>
+      <w:r>
+        <w:rPr>
+          <w:rFonts w:ascii="Consolas" w:hAnsi="Consolas" w:cs="Consolas"/>
+          <w:sz w:val="22"/>
+          <w:szCs w:val="22"/>
+        </w:rPr>
+        <w:t>Rscript</w:t>
+      </w:r>
+      <w:proofErr w:type="spellEnd"/>
+      <w:r>
+        <w:rPr>
+          <w:rFonts w:ascii="Consolas" w:hAnsi="Consolas" w:cs="Consolas"/>
+          <w:sz w:val="22"/>
+          <w:szCs w:val="22"/>
+        </w:rPr>
+        <w:t xml:space="preserve"> --vanilla </w:t>
+      </w:r>
+      <w:r>
+        <w:rPr>
+          <w:rFonts w:ascii="Consolas" w:hAnsi="Consolas" w:cs="Consolas"/>
+          <w:sz w:val="22"/>
+          <w:szCs w:val="22"/>
+        </w:rPr>
+        <w:t>SCRIPTS/MA/baseline/GbWB11.d0_vs_</w:t>
+      </w:r>
+      <w:proofErr w:type="gramStart"/>
+      <w:r>
+        <w:rPr>
+          <w:rFonts w:ascii="Consolas" w:hAnsi="Consolas" w:cs="Consolas"/>
+          <w:sz w:val="22"/>
+          <w:szCs w:val="22"/>
+        </w:rPr>
+        <w:t>MN.d28.</w:t>
+      </w:r>
+      <w:r>
+        <w:rPr>
+          <w:rFonts w:ascii="Consolas" w:hAnsi="Consolas" w:cs="Consolas"/>
+          <w:sz w:val="22"/>
+          <w:szCs w:val="22"/>
+        </w:rPr>
+        <w:t>r</w:t>
+      </w:r>
+      <w:proofErr w:type="gramEnd"/>
+    </w:p>
+    <w:p>
+      <w:pPr>
+        <w:rPr>
+          <w:rFonts w:ascii="Consolas" w:hAnsi="Consolas" w:cs="Consolas"/>
+          <w:sz w:val="22"/>
+          <w:szCs w:val="22"/>
+        </w:rPr>
+      </w:pPr>
+    </w:p>
+    <w:p>
+      <w:pPr>
+        <w:pStyle w:val="Heading1"/>
+      </w:pPr>
+      <w:r>
+        <w:t>Emory data analysis blindly predicting adjuvant status</w:t>
+      </w:r>
+    </w:p>
+    <w:p>
+      <w:pPr>
+        <w:pStyle w:val="Heading2"/>
+      </w:pPr>
+      <w:r>
+        <w:t xml:space="preserve">Process Data to Generate </w:t>
+      </w:r>
+      <w:proofErr w:type="spellStart"/>
+      <w:r>
+        <w:t>Espression</w:t>
+      </w:r>
+      <w:proofErr w:type="spellEnd"/>
+      <w:r>
+        <w:t xml:space="preserve"> Set</w:t>
+      </w:r>
+    </w:p>
+    <w:p/>
+    <w:p>
+      <w:pPr>
+        <w:rPr>
+          <w:rFonts w:ascii="Consolas" w:hAnsi="Consolas" w:cs="Consolas"/>
+          <w:sz w:val="22"/>
+          <w:szCs w:val="22"/>
+        </w:rPr>
+      </w:pPr>
+      <w:r>
+        <w:rPr>
+          <w:rFonts w:ascii="Consolas" w:hAnsi="Consolas" w:cs="Consolas"/>
+          <w:sz w:val="22"/>
+          <w:szCs w:val="22"/>
+        </w:rPr>
+        <w:t>source("SCRIPTS/Emory/</w:t>
+      </w:r>
+      <w:proofErr w:type="spellStart"/>
+      <w:r>
+        <w:rPr>
+          <w:rFonts w:ascii="Consolas" w:hAnsi="Consolas" w:cs="Consolas"/>
+          <w:sz w:val="22"/>
+          <w:szCs w:val="22"/>
+        </w:rPr>
+        <w:t>emory_</w:t>
+      </w:r>
+      <w:proofErr w:type="gramStart"/>
+      <w:r>
+        <w:rPr>
+          <w:rFonts w:ascii="Consolas" w:hAnsi="Consolas" w:cs="Consolas"/>
+          <w:sz w:val="22"/>
+          <w:szCs w:val="22"/>
+        </w:rPr>
+        <w:t>data.r</w:t>
+      </w:r>
+      <w:proofErr w:type="spellEnd"/>
+      <w:proofErr w:type="gramEnd"/>
+      <w:r>
+        <w:rPr>
+          <w:rFonts w:ascii="Consolas" w:hAnsi="Consolas" w:cs="Consolas"/>
+          <w:sz w:val="22"/>
+          <w:szCs w:val="22"/>
+        </w:rPr>
+        <w:t>")</w:t>
+      </w:r>
+    </w:p>
+    <w:p/>
+    <w:p>
+      <w:pPr>
+        <w:pStyle w:val="Heading2"/>
+      </w:pPr>
+      <w:r>
+        <w:t>Get Annotations</w:t>
+      </w:r>
+    </w:p>
+    <w:p/>
+    <w:p>
+      <w:pPr>
+        <w:rPr>
+          <w:rFonts w:ascii="Consolas" w:hAnsi="Consolas" w:cs="Consolas"/>
+          <w:sz w:val="22"/>
+          <w:szCs w:val="22"/>
+        </w:rPr>
+      </w:pPr>
+      <w:r>
+        <w:rPr>
+          <w:rFonts w:ascii="Consolas" w:hAnsi="Consolas" w:cs="Consolas"/>
+          <w:sz w:val="22"/>
+          <w:szCs w:val="22"/>
+        </w:rPr>
+        <w:t>source("SCRIPTS/Emory/</w:t>
+      </w:r>
+      <w:proofErr w:type="spellStart"/>
+      <w:r>
+        <w:rPr>
+          <w:rFonts w:ascii="Consolas" w:hAnsi="Consolas" w:cs="Consolas"/>
+          <w:sz w:val="22"/>
+          <w:szCs w:val="22"/>
+        </w:rPr>
+        <w:t>get_</w:t>
+      </w:r>
+      <w:proofErr w:type="gramStart"/>
+      <w:r>
+        <w:rPr>
+          <w:rFonts w:ascii="Consolas" w:hAnsi="Consolas" w:cs="Consolas"/>
+          <w:sz w:val="22"/>
+          <w:szCs w:val="22"/>
+        </w:rPr>
+        <w:t>ann.r</w:t>
+      </w:r>
+      <w:proofErr w:type="spellEnd"/>
+      <w:proofErr w:type="gramEnd"/>
+      <w:r>
+        <w:rPr>
+          <w:rFonts w:ascii="Consolas" w:hAnsi="Consolas" w:cs="Consolas"/>
+          <w:sz w:val="22"/>
+          <w:szCs w:val="22"/>
+        </w:rPr>
+        <w:t>")</w:t>
+      </w:r>
+    </w:p>
+    <w:p/>
+    <w:p>
+      <w:pPr>
+        <w:pStyle w:val="Heading2"/>
+      </w:pPr>
+      <w:r>
+        <w:t>Map Probes to Genes</w:t>
+      </w:r>
+    </w:p>
+    <w:p/>
+    <w:p>
+      <w:pPr>
+        <w:rPr>
+          <w:rFonts w:ascii="Consolas" w:hAnsi="Consolas" w:cs="Consolas"/>
+          <w:sz w:val="22"/>
+          <w:szCs w:val="22"/>
+        </w:rPr>
+      </w:pPr>
+      <w:r>
+        <w:rPr>
+          <w:rFonts w:ascii="Consolas" w:hAnsi="Consolas" w:cs="Consolas"/>
+          <w:sz w:val="22"/>
+          <w:szCs w:val="22"/>
+        </w:rPr>
+        <w:t>source("SCRIPTS/Emory/probe2gene.r")</w:t>
+      </w:r>
+    </w:p>
+    <w:p/>
+    <w:p>
+      <w:pPr>
+        <w:pStyle w:val="Heading2"/>
+      </w:pPr>
+      <w:proofErr w:type="spellStart"/>
+      <w:r>
+        <w:t>Claculate</w:t>
+      </w:r>
+      <w:proofErr w:type="spellEnd"/>
+      <w:r>
+        <w:t xml:space="preserve"> 2 Peak Scores</w:t>
+      </w:r>
+    </w:p>
+    <w:p/>
+    <w:p>
+      <w:pPr>
+        <w:rPr>
+          <w:rFonts w:ascii="Consolas" w:hAnsi="Consolas" w:cs="Consolas"/>
+          <w:sz w:val="22"/>
+          <w:szCs w:val="22"/>
+        </w:rPr>
+      </w:pPr>
+      <w:r>
+        <w:rPr>
+          <w:rFonts w:ascii="Consolas" w:hAnsi="Consolas" w:cs="Consolas"/>
+          <w:sz w:val="22"/>
+          <w:szCs w:val="22"/>
+        </w:rPr>
+        <w:t>source("SCRIPTS/Emory/2peak_</w:t>
+      </w:r>
+      <w:proofErr w:type="gramStart"/>
+      <w:r>
+        <w:rPr>
+          <w:rFonts w:ascii="Consolas" w:hAnsi="Consolas" w:cs="Consolas"/>
+          <w:sz w:val="22"/>
+          <w:szCs w:val="22"/>
+        </w:rPr>
+        <w:t>scores.r</w:t>
+      </w:r>
+      <w:proofErr w:type="gramEnd"/>
+      <w:r>
+        <w:rPr>
+          <w:rFonts w:ascii="Consolas" w:hAnsi="Consolas" w:cs="Consolas"/>
+          <w:sz w:val="22"/>
+          <w:szCs w:val="22"/>
+        </w:rPr>
+        <w:t>")</w:t>
+      </w:r>
+    </w:p>
+    <w:p/>
+    <w:p/>
+    <w:p>
+      <w:pPr>
+        <w:pStyle w:val="Heading2"/>
+      </w:pPr>
+      <w:r>
+        <w:t>Supplemental Figure 5D</w:t>
+      </w:r>
+    </w:p>
+    <w:p>
+      <w:pPr>
+        <w:rPr>
+          <w:rFonts w:ascii="Consolas" w:hAnsi="Consolas" w:cs="Consolas"/>
+          <w:sz w:val="22"/>
+          <w:szCs w:val="22"/>
+        </w:rPr>
+      </w:pPr>
+      <w:r>
+        <w:rPr>
+          <w:rFonts w:ascii="Consolas" w:hAnsi="Consolas" w:cs="Consolas"/>
+          <w:sz w:val="22"/>
+          <w:szCs w:val="22"/>
+        </w:rPr>
+        <w:t>source("SCRIPTS/Emory/</w:t>
+      </w:r>
+      <w:proofErr w:type="spellStart"/>
+      <w:r>
+        <w:rPr>
+          <w:rFonts w:ascii="Consolas" w:hAnsi="Consolas" w:cs="Consolas"/>
+          <w:sz w:val="22"/>
+          <w:szCs w:val="22"/>
+        </w:rPr>
+        <w:t>adjuvant_</w:t>
+      </w:r>
+      <w:proofErr w:type="gramStart"/>
+      <w:r>
+        <w:rPr>
+          <w:rFonts w:ascii="Consolas" w:hAnsi="Consolas" w:cs="Consolas"/>
+          <w:sz w:val="22"/>
+          <w:szCs w:val="22"/>
+        </w:rPr>
+        <w:t>prediction.r</w:t>
+      </w:r>
+      <w:proofErr w:type="spellEnd"/>
+      <w:proofErr w:type="gramEnd"/>
+      <w:r>
+        <w:rPr>
+          <w:rFonts w:ascii="Consolas" w:hAnsi="Consolas" w:cs="Consolas"/>
+          <w:sz w:val="22"/>
+          <w:szCs w:val="22"/>
+        </w:rPr>
+        <w:t>")</w:t>
+      </w:r>
     </w:p>
     <w:sectPr>
       <w:pgSz w:w="12240" w:h="15840"/>
@@ -6264,6 +8724,46 @@
 <file path=word/numbering.xml><?xml version="1.0" encoding="utf-8"?>
 <w:numbering xmlns:wpc="http://schemas.microsoft.com/office/word/2010/wordprocessingCanvas" xmlns:cx="http://schemas.microsoft.com/office/drawing/2014/chartex" xmlns:cx1="http://schemas.microsoft.com/office/drawing/2015/9/8/chartex" xmlns:cx2="http://schemas.microsoft.com/office/drawing/2015/10/21/chartex" xmlns:cx3="http://schemas.microsoft.com/office/drawing/2016/5/9/chartex" xmlns:cx4="http://schemas.microsoft.com/office/drawing/2016/5/10/chartex" xmlns:cx5="http://schemas.microsoft.com/office/drawing/2016/5/11/chartex" xmlns:cx6="http://schemas.microsoft.com/office/drawing/2016/5/12/chartex" xmlns:cx7="http://schemas.microsoft.com/office/drawing/2016/5/13/chartex" xmlns:cx8="http://schemas.microsoft.com/office/drawing/2016/5/14/chartex" xmlns:mc="http://schemas.openxmlformats.org/markup-compatibility/2006" xmlns:aink="http://schemas.microsoft.com/office/drawing/2016/ink" xmlns:am3d="http://schemas.microsoft.com/office/drawing/2017/model3d" xmlns:o="urn:schemas-microsoft-com:office:office" xmlns:r="http://schemas.openxmlformats.org/officeDocument/2006/relationships" xmlns:m="http://schemas.openxmlformats.org/officeDocument/2006/math" xmlns:v="urn:schemas-microsoft-com:vml" xmlns:wp14="http://schemas.microsoft.com/office/word/2010/wordprocessingDrawing" xmlns:wp="http://schemas.openxmlformats.org/drawingml/2006/wordprocessingDrawing" xmlns:w10="urn:schemas-microsoft-com:office:word" xmlns:w="http://schemas.openxmlformats.org/wordprocessingml/2006/main" xmlns:w14="http://schemas.microsoft.com/office/word/2010/wordml" xmlns:w15="http://schemas.microsoft.com/office/word/2012/wordml" xmlns:w16cid="http://schemas.microsoft.com/office/word/2016/wordml/cid" xmlns:w16se="http://schemas.microsoft.com/office/word/2015/wordml/symex" xmlns:wpg="http://schemas.microsoft.com/office/word/2010/wordprocessingGroup" xmlns:wpi="http://schemas.microsoft.com/office/word/2010/wordprocessingInk" xmlns:wne="http://schemas.microsoft.com/office/word/2006/wordml" xmlns:wps="http://schemas.microsoft.com/office/word/2010/wordprocessingShape" mc:Ignorable="w14 w15 w16se w16cid wp14">
   <w:abstractNum w:abstractNumId="0" w15:restartNumberingAfterBreak="0">
+    <w:nsid w:val="FFFFFF81"/>
+    <w:multiLevelType w:val="singleLevel"/>
+    <w:tmpl w:val="5C42B8BA"/>
+    <w:lvl w:ilvl="0">
+      <w:start w:val="1"/>
+      <w:numFmt w:val="bullet"/>
+      <w:lvlText w:val=""/>
+      <w:lvlJc w:val="left"/>
+      <w:pPr>
+        <w:tabs>
+          <w:tab w:val="num" w:pos="1440"/>
+        </w:tabs>
+        <w:ind w:left="1440" w:hanging="360"/>
+      </w:pPr>
+      <w:rPr>
+        <w:rFonts w:ascii="Symbol" w:hAnsi="Symbol" w:hint="default"/>
+      </w:rPr>
+    </w:lvl>
+  </w:abstractNum>
+  <w:abstractNum w:abstractNumId="1" w15:restartNumberingAfterBreak="0">
+    <w:nsid w:val="FFFFFF82"/>
+    <w:multiLevelType w:val="singleLevel"/>
+    <w:tmpl w:val="59B86542"/>
+    <w:lvl w:ilvl="0">
+      <w:start w:val="1"/>
+      <w:numFmt w:val="bullet"/>
+      <w:lvlText w:val=""/>
+      <w:lvlJc w:val="left"/>
+      <w:pPr>
+        <w:tabs>
+          <w:tab w:val="num" w:pos="1080"/>
+        </w:tabs>
+        <w:ind w:left="1080" w:hanging="360"/>
+      </w:pPr>
+      <w:rPr>
+        <w:rFonts w:ascii="Symbol" w:hAnsi="Symbol" w:hint="default"/>
+      </w:rPr>
+    </w:lvl>
+  </w:abstractNum>
+  <w:abstractNum w:abstractNumId="2" w15:restartNumberingAfterBreak="0">
     <w:nsid w:val="0B5F5A40"/>
     <w:multiLevelType w:val="multilevel"/>
     <w:tmpl w:val="22A69694"/>
@@ -6373,7 +8873,7 @@
       </w:pPr>
     </w:lvl>
   </w:abstractNum>
-  <w:abstractNum w:abstractNumId="1" w15:restartNumberingAfterBreak="0">
+  <w:abstractNum w:abstractNumId="3" w15:restartNumberingAfterBreak="0">
     <w:nsid w:val="0FE45F80"/>
     <w:multiLevelType w:val="multilevel"/>
     <w:tmpl w:val="E4D6A196"/>
@@ -6483,7 +8983,7 @@
       </w:pPr>
     </w:lvl>
   </w:abstractNum>
-  <w:abstractNum w:abstractNumId="2" w15:restartNumberingAfterBreak="0">
+  <w:abstractNum w:abstractNumId="4" w15:restartNumberingAfterBreak="0">
     <w:nsid w:val="14B765E7"/>
     <w:multiLevelType w:val="multilevel"/>
     <w:tmpl w:val="2738F8D6"/>
@@ -6593,7 +9093,7 @@
       </w:pPr>
     </w:lvl>
   </w:abstractNum>
-  <w:abstractNum w:abstractNumId="3" w15:restartNumberingAfterBreak="0">
+  <w:abstractNum w:abstractNumId="5" w15:restartNumberingAfterBreak="0">
     <w:nsid w:val="24766E1C"/>
     <w:multiLevelType w:val="multilevel"/>
     <w:tmpl w:val="F03CCC08"/>
@@ -6703,7 +9203,7 @@
       </w:pPr>
     </w:lvl>
   </w:abstractNum>
-  <w:abstractNum w:abstractNumId="4" w15:restartNumberingAfterBreak="0">
+  <w:abstractNum w:abstractNumId="6" w15:restartNumberingAfterBreak="0">
     <w:nsid w:val="441511E7"/>
     <w:multiLevelType w:val="multilevel"/>
     <w:tmpl w:val="0BF2A91C"/>
@@ -6813,7 +9313,7 @@
       </w:pPr>
     </w:lvl>
   </w:abstractNum>
-  <w:abstractNum w:abstractNumId="5" w15:restartNumberingAfterBreak="0">
+  <w:abstractNum w:abstractNumId="7" w15:restartNumberingAfterBreak="0">
     <w:nsid w:val="450E6FAF"/>
     <w:multiLevelType w:val="multilevel"/>
     <w:tmpl w:val="9C2014B8"/>
@@ -6923,7 +9423,7 @@
       </w:pPr>
     </w:lvl>
   </w:abstractNum>
-  <w:abstractNum w:abstractNumId="6" w15:restartNumberingAfterBreak="0">
+  <w:abstractNum w:abstractNumId="8" w15:restartNumberingAfterBreak="0">
     <w:nsid w:val="4667194F"/>
     <w:multiLevelType w:val="multilevel"/>
     <w:tmpl w:val="2A52E9EC"/>
@@ -7018,7 +9518,7 @@
       </w:pPr>
     </w:lvl>
   </w:abstractNum>
-  <w:abstractNum w:abstractNumId="7" w15:restartNumberingAfterBreak="0">
+  <w:abstractNum w:abstractNumId="9" w15:restartNumberingAfterBreak="0">
     <w:nsid w:val="5AD56EB5"/>
     <w:multiLevelType w:val="multilevel"/>
     <w:tmpl w:val="B688F870"/>
@@ -7128,7 +9628,7 @@
       </w:pPr>
     </w:lvl>
   </w:abstractNum>
-  <w:abstractNum w:abstractNumId="8" w15:restartNumberingAfterBreak="0">
+  <w:abstractNum w:abstractNumId="10" w15:restartNumberingAfterBreak="0">
     <w:nsid w:val="6B781B2D"/>
     <w:multiLevelType w:val="multilevel"/>
     <w:tmpl w:val="96B637CC"/>
@@ -7238,7 +9738,7 @@
       </w:pPr>
     </w:lvl>
   </w:abstractNum>
-  <w:abstractNum w:abstractNumId="9" w15:restartNumberingAfterBreak="0">
+  <w:abstractNum w:abstractNumId="11" w15:restartNumberingAfterBreak="0">
     <w:nsid w:val="6CF00533"/>
     <w:multiLevelType w:val="multilevel"/>
     <w:tmpl w:val="5CD01212"/>
@@ -7348,7 +9848,7 @@
       </w:pPr>
     </w:lvl>
   </w:abstractNum>
-  <w:abstractNum w:abstractNumId="10" w15:restartNumberingAfterBreak="0">
+  <w:abstractNum w:abstractNumId="12" w15:restartNumberingAfterBreak="0">
     <w:nsid w:val="6D2A2ADB"/>
     <w:multiLevelType w:val="multilevel"/>
     <w:tmpl w:val="8386236C"/>
@@ -7459,37 +9959,43 @@
     </w:lvl>
   </w:abstractNum>
   <w:num w:numId="1">
+    <w:abstractNumId w:val="7"/>
+  </w:num>
+  <w:num w:numId="2">
+    <w:abstractNumId w:val="2"/>
+  </w:num>
+  <w:num w:numId="3">
+    <w:abstractNumId w:val="3"/>
+  </w:num>
+  <w:num w:numId="4">
+    <w:abstractNumId w:val="6"/>
+  </w:num>
+  <w:num w:numId="5">
+    <w:abstractNumId w:val="4"/>
+  </w:num>
+  <w:num w:numId="6">
+    <w:abstractNumId w:val="12"/>
+  </w:num>
+  <w:num w:numId="7">
     <w:abstractNumId w:val="5"/>
   </w:num>
-  <w:num w:numId="2">
+  <w:num w:numId="8">
+    <w:abstractNumId w:val="10"/>
+  </w:num>
+  <w:num w:numId="9">
+    <w:abstractNumId w:val="11"/>
+  </w:num>
+  <w:num w:numId="10">
+    <w:abstractNumId w:val="9"/>
+  </w:num>
+  <w:num w:numId="11">
+    <w:abstractNumId w:val="8"/>
+  </w:num>
+  <w:num w:numId="12">
     <w:abstractNumId w:val="0"/>
   </w:num>
-  <w:num w:numId="3">
+  <w:num w:numId="13">
     <w:abstractNumId w:val="1"/>
-  </w:num>
-  <w:num w:numId="4">
-    <w:abstractNumId w:val="4"/>
-  </w:num>
-  <w:num w:numId="5">
-    <w:abstractNumId w:val="2"/>
-  </w:num>
-  <w:num w:numId="6">
-    <w:abstractNumId w:val="10"/>
-  </w:num>
-  <w:num w:numId="7">
-    <w:abstractNumId w:val="3"/>
-  </w:num>
-  <w:num w:numId="8">
-    <w:abstractNumId w:val="8"/>
-  </w:num>
-  <w:num w:numId="9">
-    <w:abstractNumId w:val="9"/>
-  </w:num>
-  <w:num w:numId="10">
-    <w:abstractNumId w:val="7"/>
-  </w:num>
-  <w:num w:numId="11">
-    <w:abstractNumId w:val="6"/>
   </w:num>
 </w:numbering>
 </file>
@@ -7646,6 +10152,13 @@
     <w:lsdException w:name="Table Theme" w:semiHidden="1" w:unhideWhenUsed="1"/>
     <w:lsdException w:name="Placeholder Text" w:semiHidden="1"/>
     <w:lsdException w:name="Light Shading"/>
+    <w:lsdException w:name="Light List"/>
+    <w:lsdException w:name="Light Grid"/>
+    <w:lsdException w:name="Medium Shading 1"/>
+    <w:lsdException w:name="Medium Shading 2"/>
+    <w:lsdException w:name="Medium List 1"/>
+    <w:lsdException w:name="Medium List 2"/>
+    <w:lsdException w:name="Medium Grid 1"/>
     <w:lsdException w:name="Medium Grid 2"/>
     <w:lsdException w:name="Medium Grid 3"/>
     <w:lsdException w:name="Dark List"/>
@@ -8431,6 +10944,7 @@
   <w:style w:type="paragraph" w:styleId="BodyText">
     <w:name w:val="Body Text"/>
     <w:basedOn w:val="Normal"/>
+    <w:link w:val="BodyTextChar"/>
     <w:qFormat/>
     <w:pPr>
       <w:spacing w:before="180" w:after="180"/>
@@ -8685,13 +11199,30 @@
     <w:name w:val="Hyperlink"/>
     <w:basedOn w:val="DefaultParagraphFont"/>
     <w:uiPriority w:val="99"/>
-    <w:semiHidden/>
     <w:unhideWhenUsed/>
     <w:rsid w:val="00447351"/>
     <w:rPr>
       <w:color w:val="0000FF"/>
       <w:u w:val="single"/>
     </w:rPr>
+  </w:style>
+  <w:style w:type="character" w:styleId="UnresolvedMention">
+    <w:name w:val="Unresolved Mention"/>
+    <w:basedOn w:val="DefaultParagraphFont"/>
+    <w:uiPriority w:val="99"/>
+    <w:semiHidden/>
+    <w:unhideWhenUsed/>
+    <w:rsid w:val="008110AE"/>
+    <w:rPr>
+      <w:color w:val="605E5C"/>
+      <w:shd w:val="clear" w:color="auto" w:fill="E1DFDD"/>
+    </w:rPr>
+  </w:style>
+  <w:style w:type="character" w:customStyle="1" w:styleId="BodyTextChar">
+    <w:name w:val="Body Text Char"/>
+    <w:basedOn w:val="DefaultParagraphFont"/>
+    <w:link w:val="BodyText"/>
+    <w:rsid w:val="00D83460"/>
   </w:style>
 </w:styles>
 </file>
@@ -9019,7 +11550,7 @@
 </file>
 
 <file path=customXml/itemProps1.xml><?xml version="1.0" encoding="utf-8"?>
-<ds:datastoreItem xmlns:ds="http://schemas.openxmlformats.org/officeDocument/2006/customXml" ds:itemID="{86825F4C-138D-2D40-A8C6-9AB5194794B7}">
+<ds:datastoreItem xmlns:ds="http://schemas.openxmlformats.org/officeDocument/2006/customXml" ds:itemID="{99EF5AA1-2A71-CE49-B63B-262B404E26F9}">
   <ds:schemaRefs>
     <ds:schemaRef ds:uri="http://schemas.openxmlformats.org/officeDocument/2006/bibliography"/>
   </ds:schemaRefs>

</xml_diff>